<commit_message>
uprava dokumentace pro 2. odevzdani - potreba doplnit neco o implementaci
</commit_message>
<xml_diff>
--- a/Dokumentace/ITU-dokumentace.docx
+++ b/Dokumentace/ITU-dokumentace.docx
@@ -1,6 +1,6 @@
 
 <file path=word/document.xml><?xml version="1.0" encoding="utf-8"?>
-<w:document xmlns:wpc="http://schemas.microsoft.com/office/word/2010/wordprocessingCanvas" xmlns:mc="http://schemas.openxmlformats.org/markup-compatibility/2006" xmlns:o="urn:schemas-microsoft-com:office:office" xmlns:r="http://schemas.openxmlformats.org/officeDocument/2006/relationships" xmlns:m="http://schemas.openxmlformats.org/officeDocument/2006/math" xmlns:v="urn:schemas-microsoft-com:vml" xmlns:wp14="http://schemas.microsoft.com/office/word/2010/wordprocessingDrawing" xmlns:wp="http://schemas.openxmlformats.org/drawingml/2006/wordprocessingDrawing" xmlns:w10="urn:schemas-microsoft-com:office:word" xmlns:w="http://schemas.openxmlformats.org/wordprocessingml/2006/main" xmlns:w14="http://schemas.microsoft.com/office/word/2010/wordml" xmlns:w15="http://schemas.microsoft.com/office/word/2012/wordml" xmlns:wpg="http://schemas.microsoft.com/office/word/2010/wordprocessingGroup" xmlns:wpi="http://schemas.microsoft.com/office/word/2010/wordprocessingInk" xmlns:wne="http://schemas.microsoft.com/office/word/2006/wordml" xmlns:wps="http://schemas.microsoft.com/office/word/2010/wordprocessingShape" mc:Ignorable="w14 w15 wp14">
+<w:document xmlns:ve="http://schemas.openxmlformats.org/markup-compatibility/2006" xmlns:o="urn:schemas-microsoft-com:office:office" xmlns:r="http://schemas.openxmlformats.org/officeDocument/2006/relationships" xmlns:m="http://schemas.openxmlformats.org/officeDocument/2006/math" xmlns:v="urn:schemas-microsoft-com:vml" xmlns:wp="http://schemas.openxmlformats.org/drawingml/2006/wordprocessingDrawing" xmlns:w10="urn:schemas-microsoft-com:office:word" xmlns:w="http://schemas.openxmlformats.org/wordprocessingml/2006/main" xmlns:wne="http://schemas.microsoft.com/office/word/2006/wordml">
   <w:body>
     <w:p>
       <w:pPr>
@@ -134,26 +134,10 @@
         <w:t xml:space="preserve">systémy </w:t>
       </w:r>
       <w:r>
-        <w:t xml:space="preserve">Android, </w:t>
-      </w:r>
-      <w:proofErr w:type="spellStart"/>
-      <w:r>
-        <w:t>iOS</w:t>
-      </w:r>
-      <w:proofErr w:type="spellEnd"/>
-      <w:r>
-        <w:t xml:space="preserve"> n</w:t>
-      </w:r>
-      <w:r>
-        <w:t xml:space="preserve">ebo Windows </w:t>
-      </w:r>
-      <w:proofErr w:type="spellStart"/>
-      <w:r>
-        <w:t>Phone</w:t>
-      </w:r>
-      <w:proofErr w:type="spellEnd"/>
-      <w:r>
-        <w:t>).</w:t>
+        <w:t>Android, iOS n</w:t>
+      </w:r>
+      <w:r>
+        <w:t>ebo Windows Phone).</w:t>
       </w:r>
       <w:r>
         <w:t xml:space="preserve"> Těchto</w:t>
@@ -174,15 +158,7 @@
         <w:t xml:space="preserve">grafickými prvky </w:t>
       </w:r>
       <w:r>
-        <w:t>menu, panelů nebo ovládacích „</w:t>
-      </w:r>
-      <w:proofErr w:type="spellStart"/>
-      <w:r>
-        <w:t>triggerů</w:t>
-      </w:r>
-      <w:proofErr w:type="spellEnd"/>
-      <w:r>
-        <w:t>“. Zároveň jsou implementovány klávesové zkratky</w:t>
+        <w:t>menu, panelů nebo ovládacích „triggerů“. Zároveň jsou implementovány klávesové zkratky</w:t>
       </w:r>
       <w:r>
         <w:t xml:space="preserve">, </w:t>
@@ -269,9 +245,8 @@
           <w:noProof/>
           <w:lang w:eastAsia="cs-CZ"/>
         </w:rPr>
-        <w:lastRenderedPageBreak/>
         <w:drawing>
-          <wp:anchor distT="0" distB="0" distL="114300" distR="114300" simplePos="0" relativeHeight="251658240" behindDoc="1" locked="0" layoutInCell="1" allowOverlap="1" wp14:anchorId="358A6DAA" wp14:editId="1A9DE482">
+          <wp:anchor distT="0" distB="0" distL="114300" distR="114300" simplePos="0" relativeHeight="251658240" behindDoc="1" locked="0" layoutInCell="1" allowOverlap="1">
             <wp:simplePos x="0" y="0"/>
             <wp:positionH relativeFrom="margin">
               <wp:align>right</wp:align>
@@ -307,7 +282,7 @@
                     <a:blip r:embed="rId5">
                       <a:extLst>
                         <a:ext uri="{28A0092B-C50C-407E-A947-70E740481C1C}">
-                          <a14:useLocalDpi xmlns:a14="http://schemas.microsoft.com/office/drawing/2010/main" val="0"/>
+                          <a14:useLocalDpi xmlns:a14="http://schemas.microsoft.com/office/drawing/2010/main" xmlns:wps="http://schemas.microsoft.com/office/word/2010/wordprocessingShape" xmlns:wpi="http://schemas.microsoft.com/office/word/2010/wordprocessingInk" xmlns:wpg="http://schemas.microsoft.com/office/word/2010/wordprocessingGroup" xmlns:w15="http://schemas.microsoft.com/office/word/2012/wordml" xmlns:w14="http://schemas.microsoft.com/office/word/2010/wordml" xmlns:w="http://schemas.openxmlformats.org/wordprocessingml/2006/main" xmlns:w10="urn:schemas-microsoft-com:office:word" xmlns:wp14="http://schemas.microsoft.com/office/word/2010/wordprocessingDrawing" xmlns:v="urn:schemas-microsoft-com:vml" xmlns:o="urn:schemas-microsoft-com:office:office" xmlns:mc="http://schemas.openxmlformats.org/markup-compatibility/2006" xmlns:wpc="http://schemas.microsoft.com/office/word/2010/wordprocessingCanvas" xmlns="" val="0"/>
                         </a:ext>
                       </a:extLst>
                     </a:blip>
@@ -332,37 +307,15 @@
                 </pic:pic>
               </a:graphicData>
             </a:graphic>
-            <wp14:sizeRelH relativeFrom="page">
-              <wp14:pctWidth>0</wp14:pctWidth>
-            </wp14:sizeRelH>
-            <wp14:sizeRelV relativeFrom="page">
-              <wp14:pctHeight>0</wp14:pctHeight>
-            </wp14:sizeRelV>
           </wp:anchor>
         </w:drawing>
       </w:r>
-      <w:proofErr w:type="spellStart"/>
       <w:r>
         <w:rPr>
           <w:b/>
         </w:rPr>
-        <w:t>Total</w:t>
-      </w:r>
-      <w:proofErr w:type="spellEnd"/>
-      <w:r>
-        <w:rPr>
-          <w:b/>
-        </w:rPr>
-        <w:t xml:space="preserve"> </w:t>
-      </w:r>
-      <w:proofErr w:type="spellStart"/>
-      <w:r>
-        <w:rPr>
-          <w:b/>
-        </w:rPr>
-        <w:t>Commander</w:t>
-      </w:r>
-      <w:proofErr w:type="spellEnd"/>
+        <w:t>Total Commander</w:t>
+      </w:r>
       <w:r>
         <w:t xml:space="preserve"> – bezesporu jeden z nejznámějších a</w:t>
       </w:r>
@@ -428,7 +381,7 @@
           <w:lang w:eastAsia="cs-CZ"/>
         </w:rPr>
         <w:drawing>
-          <wp:anchor distT="0" distB="0" distL="114300" distR="114300" simplePos="0" relativeHeight="251659264" behindDoc="1" locked="0" layoutInCell="1" allowOverlap="1" wp14:anchorId="135EF40E" wp14:editId="3CC57D60">
+          <wp:anchor distT="0" distB="0" distL="114300" distR="114300" simplePos="0" relativeHeight="251659264" behindDoc="1" locked="0" layoutInCell="1" allowOverlap="1">
             <wp:simplePos x="0" y="0"/>
             <wp:positionH relativeFrom="margin">
               <wp:align>right</wp:align>
@@ -464,7 +417,7 @@
                     <a:blip r:embed="rId6">
                       <a:extLst>
                         <a:ext uri="{28A0092B-C50C-407E-A947-70E740481C1C}">
-                          <a14:useLocalDpi xmlns:a14="http://schemas.microsoft.com/office/drawing/2010/main" val="0"/>
+                          <a14:useLocalDpi xmlns:a14="http://schemas.microsoft.com/office/drawing/2010/main" xmlns:wps="http://schemas.microsoft.com/office/word/2010/wordprocessingShape" xmlns:wpi="http://schemas.microsoft.com/office/word/2010/wordprocessingInk" xmlns:wpg="http://schemas.microsoft.com/office/word/2010/wordprocessingGroup" xmlns:w15="http://schemas.microsoft.com/office/word/2012/wordml" xmlns:w14="http://schemas.microsoft.com/office/word/2010/wordml" xmlns:w="http://schemas.openxmlformats.org/wordprocessingml/2006/main" xmlns:w10="urn:schemas-microsoft-com:office:word" xmlns:wp14="http://schemas.microsoft.com/office/word/2010/wordprocessingDrawing" xmlns:v="urn:schemas-microsoft-com:vml" xmlns:o="urn:schemas-microsoft-com:office:office" xmlns:mc="http://schemas.openxmlformats.org/markup-compatibility/2006" xmlns:wpc="http://schemas.microsoft.com/office/word/2010/wordprocessingCanvas" xmlns="" val="0"/>
                         </a:ext>
                       </a:extLst>
                     </a:blip>
@@ -489,12 +442,6 @@
                 </pic:pic>
               </a:graphicData>
             </a:graphic>
-            <wp14:sizeRelH relativeFrom="page">
-              <wp14:pctWidth>0</wp14:pctWidth>
-            </wp14:sizeRelH>
-            <wp14:sizeRelV relativeFrom="page">
-              <wp14:pctHeight>0</wp14:pctHeight>
-            </wp14:sizeRelV>
           </wp:anchor>
         </w:drawing>
       </w:r>
@@ -507,46 +454,14 @@
       </w:pPr>
     </w:p>
     <w:p>
-      <w:proofErr w:type="spellStart"/>
       <w:r>
         <w:rPr>
           <w:b/>
         </w:rPr>
-        <w:t>Altap</w:t>
-      </w:r>
-      <w:proofErr w:type="spellEnd"/>
-      <w:r>
-        <w:rPr>
-          <w:b/>
-        </w:rPr>
-        <w:t xml:space="preserve"> </w:t>
-      </w:r>
-      <w:proofErr w:type="spellStart"/>
-      <w:r>
-        <w:rPr>
-          <w:b/>
-        </w:rPr>
-        <w:t>Salamander</w:t>
-      </w:r>
-      <w:proofErr w:type="spellEnd"/>
-      <w:r>
-        <w:t xml:space="preserve"> – klon známějšího </w:t>
-      </w:r>
-      <w:proofErr w:type="spellStart"/>
-      <w:r>
-        <w:t>Total</w:t>
-      </w:r>
-      <w:proofErr w:type="spellEnd"/>
-      <w:r>
-        <w:t xml:space="preserve"> </w:t>
-      </w:r>
-      <w:proofErr w:type="spellStart"/>
-      <w:r>
-        <w:t>Commanderu</w:t>
-      </w:r>
-      <w:proofErr w:type="spellEnd"/>
-      <w:r>
-        <w:t xml:space="preserve">. </w:t>
+        <w:t>Altap Salamander</w:t>
+      </w:r>
+      <w:r>
+        <w:t xml:space="preserve"> – klon známějšího Total Commanderu. </w:t>
       </w:r>
     </w:p>
     <w:p/>
@@ -577,7 +492,7 @@
           <w:lang w:eastAsia="cs-CZ"/>
         </w:rPr>
         <w:drawing>
-          <wp:anchor distT="0" distB="0" distL="114300" distR="114300" simplePos="0" relativeHeight="251660288" behindDoc="1" locked="0" layoutInCell="1" allowOverlap="1" wp14:anchorId="53E7908D" wp14:editId="75A1609A">
+          <wp:anchor distT="0" distB="0" distL="114300" distR="114300" simplePos="0" relativeHeight="251660288" behindDoc="1" locked="0" layoutInCell="1" allowOverlap="1">
             <wp:simplePos x="0" y="0"/>
             <wp:positionH relativeFrom="margin">
               <wp:align>right</wp:align>
@@ -613,7 +528,7 @@
                     <a:blip r:embed="rId7" cstate="print">
                       <a:extLst>
                         <a:ext uri="{28A0092B-C50C-407E-A947-70E740481C1C}">
-                          <a14:useLocalDpi xmlns:a14="http://schemas.microsoft.com/office/drawing/2010/main" val="0"/>
+                          <a14:useLocalDpi xmlns:a14="http://schemas.microsoft.com/office/drawing/2010/main" xmlns:wps="http://schemas.microsoft.com/office/word/2010/wordprocessingShape" xmlns:wpi="http://schemas.microsoft.com/office/word/2010/wordprocessingInk" xmlns:wpg="http://schemas.microsoft.com/office/word/2010/wordprocessingGroup" xmlns:w15="http://schemas.microsoft.com/office/word/2012/wordml" xmlns:w14="http://schemas.microsoft.com/office/word/2010/wordml" xmlns:w="http://schemas.openxmlformats.org/wordprocessingml/2006/main" xmlns:w10="urn:schemas-microsoft-com:office:word" xmlns:wp14="http://schemas.microsoft.com/office/word/2010/wordprocessingDrawing" xmlns:v="urn:schemas-microsoft-com:vml" xmlns:o="urn:schemas-microsoft-com:office:office" xmlns:mc="http://schemas.openxmlformats.org/markup-compatibility/2006" xmlns:wpc="http://schemas.microsoft.com/office/word/2010/wordprocessingCanvas" xmlns="" val="0"/>
                         </a:ext>
                       </a:extLst>
                     </a:blip>
@@ -638,12 +553,6 @@
                 </pic:pic>
               </a:graphicData>
             </a:graphic>
-            <wp14:sizeRelH relativeFrom="page">
-              <wp14:pctWidth>0</wp14:pctWidth>
-            </wp14:sizeRelH>
-            <wp14:sizeRelV relativeFrom="page">
-              <wp14:pctHeight>0</wp14:pctHeight>
-            </wp14:sizeRelV>
           </wp:anchor>
         </w:drawing>
       </w:r>
@@ -671,8 +580,7 @@
     <w:p/>
     <w:p>
       <w:r>
-        <w:lastRenderedPageBreak/>
-        <w:t>Tyto aplikace mají obvykle</w:t>
+        <w:t>Tyto aplikace mají</w:t>
       </w:r>
       <w:r>
         <w:t xml:space="preserve"> velk</w:t>
@@ -684,10 +592,40 @@
         <w:t xml:space="preserve"> uživatelů stolních počítačů</w:t>
       </w:r>
       <w:r>
-        <w:t xml:space="preserve"> nepotřebuje</w:t>
-      </w:r>
-      <w:r>
-        <w:t xml:space="preserve"> (někdy o nich ani neví). Proto jsme se rozhodli </w:t>
+        <w:t xml:space="preserve"> nevyužije. </w:t>
+      </w:r>
+      <w:r>
+        <w:t>Velké m</w:t>
+      </w:r>
+      <w:r>
+        <w:t>nožství složitějších operací</w:t>
+      </w:r>
+      <w:r>
+        <w:t xml:space="preserve"> </w:t>
+      </w:r>
+      <w:r>
+        <w:rPr>
+          <w:lang w:val="en-US"/>
+        </w:rPr>
+        <w:t>(k</w:t>
+      </w:r>
+      <w:r>
+        <w:t xml:space="preserve"> výběru z nabídek)</w:t>
+      </w:r>
+      <w:r>
+        <w:t xml:space="preserve"> může vést k nepřehlednosti a neschopnosti nalézt a provést jednoduché</w:t>
+      </w:r>
+      <w:r>
+        <w:t xml:space="preserve"> základní</w:t>
+      </w:r>
+      <w:r>
+        <w:t xml:space="preserve"> operace. </w:t>
+      </w:r>
+      <w:r>
+        <w:t>Navíc velké množství možností k nastavení znesnadňuje nalezení nastavení základních vlastností.</w:t>
+      </w:r>
+      <w:r>
+        <w:t xml:space="preserve"> Proto jsme se rozhodli </w:t>
       </w:r>
       <w:r>
         <w:t>implementovat jen</w:t>
@@ -699,7 +637,13 @@
         <w:t>jvíce používaná</w:t>
       </w:r>
       <w:r>
-        <w:t xml:space="preserve"> nastavení </w:t>
+        <w:t xml:space="preserve"> nastavení</w:t>
+      </w:r>
+      <w:r>
+        <w:t>, základní možnosti operací</w:t>
+      </w:r>
+      <w:r>
+        <w:t xml:space="preserve"> </w:t>
       </w:r>
       <w:r>
         <w:t>a rozmístění jednotlivých funkčních tlačí</w:t>
@@ -714,7 +658,15 @@
         <w:t xml:space="preserve"> </w:t>
       </w:r>
       <w:r>
-        <w:t xml:space="preserve"> </w:t>
+        <w:t xml:space="preserve">Jako užitečná rozšíření, která se v předem zmíněných aplikacích nevyskytují, a které jsme zde </w:t>
+      </w:r>
+      <w:proofErr w:type="gramStart"/>
+      <w:r>
+        <w:t>postrádali jsou</w:t>
+      </w:r>
+      <w:proofErr w:type="gramEnd"/>
+      <w:r>
+        <w:t>:</w:t>
       </w:r>
     </w:p>
     <w:p>
@@ -726,6 +678,7 @@
         </w:numPr>
       </w:pPr>
       <w:r>
+        <w:lastRenderedPageBreak/>
         <w:t>Možnost vrácení poslední změny (např. smazání souboru, přejmenování adresáře), v provedení vyskakovacího bloku po nějakou omezenou dobu.</w:t>
       </w:r>
     </w:p>
@@ -758,126 +711,206 @@
     </w:p>
     <w:p>
       <w:pPr>
+        <w:pStyle w:val="Nadpis1"/>
+      </w:pPr>
+      <w:r>
+        <w:t>Studium/teorie</w:t>
+      </w:r>
+    </w:p>
+    <w:p>
+      <w:r>
+        <w:t>Našim cílem je vytvořit multiplatformní aplikaci. Z tohoto důvodu jsme zvolili jako programovací jaz</w:t>
+      </w:r>
+      <w:r>
+        <w:t>yk C++ s využitím frameworku Qt.</w:t>
+      </w:r>
+      <w:r>
+        <w:t xml:space="preserve"> </w:t>
+      </w:r>
+    </w:p>
+    <w:p>
+      <w:r>
+        <w:t xml:space="preserve">Tento Framework zpřístupňuje základní nástroje pro tvorbu uživatelských rozhraní. Dalším z důvodu proč jsme zvolili tento framework, </w:t>
+      </w:r>
+      <w:r>
+        <w:t>je ten, že obsahuje spoustu funkcí, které rozšiřují základní knihovnu pro C++ a značně zjednoduší funkčnost celého programu a práci se soubory.</w:t>
+      </w:r>
+    </w:p>
+    <w:p>
+      <w:pPr>
+        <w:pStyle w:val="Nadpis1"/>
+      </w:pPr>
+      <w:r>
+        <w:t>Návrh aplikace</w:t>
+      </w:r>
+    </w:p>
+    <w:p>
+      <w:r>
+        <w:t xml:space="preserve">FileManager je aplikace pro správu souborového systému, obsahuje základní operace pro plnění své </w:t>
+      </w:r>
+      <w:proofErr w:type="gramStart"/>
+      <w:r>
+        <w:t>funkce jako</w:t>
+      </w:r>
+      <w:proofErr w:type="gramEnd"/>
+      <w:r>
+        <w:t xml:space="preserve"> jsou: přesouvání a kopírování souborů a adresářů, zobrazení a přemístění se v adresářové struktuře, přístup k jednotlivým souborům, diskům a adresářům. </w:t>
+      </w:r>
+    </w:p>
+    <w:p>
+      <w:pPr>
+        <w:pStyle w:val="Nadpis2"/>
+      </w:pPr>
+      <w:r>
+        <w:t>Implementace</w:t>
+      </w:r>
+    </w:p>
+    <w:p/>
+    <w:p/>
+    <w:p/>
+    <w:p/>
+    <w:p>
+      <w:pPr>
+        <w:pStyle w:val="Nadpis1"/>
+      </w:pPr>
+      <w:r>
+        <w:t>Návrh uživatelského rozhraní</w:t>
+      </w:r>
+    </w:p>
+    <w:p>
+      <w:r>
+        <w:t>Aplikace souborového manažeru bude z čá</w:t>
+      </w:r>
+      <w:r>
+        <w:t>sti inspirována již existujícími</w:t>
+      </w:r>
+      <w:r>
+        <w:t xml:space="preserve"> řešení</w:t>
+      </w:r>
+      <w:r>
+        <w:t>mi</w:t>
+      </w:r>
+      <w:r>
+        <w:t>. Zároveň však bude rozšiřovat stávající funkce novým (možná i netradiční) způsobem a celkově by m</w:t>
+      </w:r>
+      <w:r>
+        <w:t>ěly</w:t>
+      </w:r>
+      <w:r>
+        <w:t xml:space="preserve"> být maximálně přizpůsobené několika klíčovým vlastnostem. </w:t>
+      </w:r>
+    </w:p>
+    <w:p>
+      <w:pPr>
         <w:pStyle w:val="Odstavecseseznamem"/>
         <w:numPr>
           <w:ilvl w:val="0"/>
-          <w:numId w:val="12"/>
+          <w:numId w:val="13"/>
         </w:numPr>
       </w:pPr>
       <w:r>
-        <w:t>Také jsme zahrnuli do našeho řešení tzv. dětský koutek. Tento režim aplikace je určen pro situace, kdy uživatel odchází od svého počítače a přenechává počítač svému potomkovi</w:t>
-      </w:r>
-      <w:r>
-        <w:t xml:space="preserve">. V </w:t>
-      </w:r>
-      <w:r>
-        <w:t xml:space="preserve">takovém případě může uživatel zapnout funkci dětský koutek. V tomto režimu je aplikace zablokovaná na jakékoliv změny v souborech, lze pouze prohlížet.     </w:t>
-      </w:r>
-    </w:p>
-    <w:p>
-      <w:pPr>
-        <w:pStyle w:val="Nadpis1"/>
-      </w:pPr>
-      <w:r>
-        <w:t>Studium/teorie</w:t>
-      </w:r>
-    </w:p>
-    <w:p>
-      <w:r>
-        <w:t>Našim cílem je vytvořit multiplatformní aplikaci. Z tohoto důvodu jsme zvolili jako programovací jaz</w:t>
-      </w:r>
-      <w:r>
-        <w:t xml:space="preserve">yk C++ s využitím </w:t>
-      </w:r>
-      <w:proofErr w:type="spellStart"/>
-      <w:r>
-        <w:t>frameworku</w:t>
-      </w:r>
-      <w:proofErr w:type="spellEnd"/>
+        <w:t>Dostatečná jednoduchost</w:t>
+      </w:r>
+      <w:r>
+        <w:t xml:space="preserve"> a přehlednost rozhraní</w:t>
+      </w:r>
+    </w:p>
+    <w:p>
+      <w:pPr>
+        <w:pStyle w:val="Odstavecseseznamem"/>
+        <w:numPr>
+          <w:ilvl w:val="0"/>
+          <w:numId w:val="13"/>
+        </w:numPr>
+      </w:pPr>
+      <w:r>
+        <w:t xml:space="preserve">Uživatelská </w:t>
+      </w:r>
+      <w:r>
+        <w:t>„</w:t>
+      </w:r>
+      <w:r>
+        <w:t>customizace</w:t>
+      </w:r>
+      <w:r>
+        <w:t>“</w:t>
+      </w:r>
+      <w:r>
+        <w:t xml:space="preserve"> – možnost změny pořadí jednotlivých funkčních tlačítek, změna vzhledu jednotlivých částí</w:t>
+      </w:r>
+    </w:p>
+    <w:p>
+      <w:pPr>
+        <w:pStyle w:val="Nadpis2"/>
+      </w:pPr>
+      <w:r>
+        <w:t>Rozložení jednotlivých prvků</w:t>
+      </w:r>
+    </w:p>
+    <w:p>
+      <w:r>
+        <w:t>Apli</w:t>
+      </w:r>
+      <w:r>
+        <w:t xml:space="preserve">kace obsahuje dva hlavní panely s výpisem souborů nacházejících se v příslušném adresáři. Každý panel je ovládán individálně, záleží v kterém panelu </w:t>
+      </w:r>
+      <w:proofErr w:type="gramStart"/>
+      <w:r>
+        <w:t>je</w:t>
+      </w:r>
+      <w:proofErr w:type="gramEnd"/>
+      <w:r>
+        <w:t xml:space="preserve"> uživatelem prováděna nějaká operace, ten panel se stává aktivním panelem. </w:t>
+      </w:r>
+    </w:p>
+    <w:p>
+      <w:r>
+        <w:t xml:space="preserve">Ke každému panelu přísluší záložky, které jsou umístěny nad panelem, toto umístění je zvoleno kvůli přehlednosti a snadnému nalezení. </w:t>
+      </w:r>
+      <w:r>
+        <w:t>Umístění v jiné části by mohlo zmenšit plochu panelů (např. při umístění vedle panelu) a nutnost při zmenšení okna dříve scrollovat v rámci panelu.</w:t>
+      </w:r>
+    </w:p>
+    <w:p>
+      <w:r>
+        <w:lastRenderedPageBreak/>
+        <w:t>Nad záložkami je zobrazena cesta k souborům (což může být užitečná informace, např. při hledání cesty k danému souboru z jiné aplikace, nebo jako informace o aktuální poloze a zanoření). Na kraji tohoto panelu je výsuvný seznam tlačítek s aktivními disky pro zjednodušení přechodu mezi nimi. Výsuvný seznam byl zvolen z důvodu úspory prostoru</w:t>
+      </w:r>
+      <w:r>
+        <w:t xml:space="preserve"> (další možností by byl statický výpis všech dostupných disků, ale při větším množství disků by mohlo být přeplněné a zabírat více místa než je potřeba)</w:t>
+      </w:r>
+      <w:r>
+        <w:t>, což dává aplikaci jednodušší vzhled s méně informacemi na pohled</w:t>
+      </w:r>
+      <w:r>
+        <w:t xml:space="preserve"> a dovoluje větší velikost plochy dvou hlavních panelů</w:t>
+      </w:r>
+      <w:r>
+        <w:t>.</w:t>
+      </w:r>
+    </w:p>
+    <w:p>
+      <w:r>
+        <w:t xml:space="preserve">Nad tímto vším jsou již pouze ikony se základními operacemi, jako je např. </w:t>
+      </w:r>
+      <w:proofErr w:type="gramStart"/>
+      <w:r>
+        <w:t xml:space="preserve">Zpět, </w:t>
+      </w:r>
       <w:r>
         <w:t xml:space="preserve"> </w:t>
       </w:r>
-      <w:proofErr w:type="spellStart"/>
-      <w:r>
-        <w:t>Qt</w:t>
-      </w:r>
-      <w:proofErr w:type="spellEnd"/>
-      <w:r>
-        <w:t>.</w:t>
-      </w:r>
-      <w:r>
-        <w:t xml:space="preserve"> </w:t>
-      </w:r>
-    </w:p>
-    <w:p>
-      <w:r>
-        <w:t xml:space="preserve">Tento Framework zpřístupňuje základní nástroje pro tvorbu uživatelských rozhraní. Dalším z důvodu proč jsme zvolili tento </w:t>
-      </w:r>
-      <w:proofErr w:type="spellStart"/>
-      <w:r>
-        <w:t>framework</w:t>
-      </w:r>
-      <w:proofErr w:type="spellEnd"/>
-      <w:r>
-        <w:t xml:space="preserve">, </w:t>
-      </w:r>
-      <w:r>
-        <w:t>je ten, že obsahuje spoustu funkcí, které rozšiřují základní knihovnu pro C++ a značně zjednoduší funkčnost celého programu a práci se soubory.</w:t>
-      </w:r>
-    </w:p>
-    <w:p>
-      <w:pPr>
-        <w:pStyle w:val="Nadpis1"/>
-      </w:pPr>
-      <w:r>
-        <w:t>Návrh aplikace</w:t>
-      </w:r>
-    </w:p>
-    <w:p>
-      <w:r>
-        <w:t>Bude doplněno.</w:t>
-      </w:r>
-    </w:p>
-    <w:p>
-      <w:pPr>
-        <w:pStyle w:val="Nadpis1"/>
-      </w:pPr>
-      <w:r>
-        <w:t>Návrh uživatelského rozhraní</w:t>
-      </w:r>
-    </w:p>
-    <w:p>
-      <w:r>
-        <w:t xml:space="preserve">Aplikace souborového manažeru bude z části inspirována již existujících řešení. Zároveň však bude rozšiřovat stávající funkce novým (možná i netradiční) způsobem a celkově by měli být maximálně přizpůsobené několika klíčovým vlastnostem. </w:t>
-      </w:r>
-    </w:p>
-    <w:p>
-      <w:r>
-        <w:t>Dostatečná jednoduchost</w:t>
-      </w:r>
-    </w:p>
-    <w:p>
-      <w:r>
-        <w:t>Maximální využitelnost obrazovky (možnost schovat panely a tím zvětšit prostor pro ostatní komponenty)</w:t>
-      </w:r>
-    </w:p>
-    <w:p>
-      <w:r>
-        <w:t xml:space="preserve">Uživatelská </w:t>
-      </w:r>
-      <w:r>
-        <w:t>„</w:t>
-      </w:r>
-      <w:proofErr w:type="spellStart"/>
-      <w:r>
-        <w:t>customizace</w:t>
-      </w:r>
-      <w:proofErr w:type="spellEnd"/>
-      <w:r>
-        <w:t>“</w:t>
-      </w:r>
-      <w:r>
-        <w:t xml:space="preserve"> (chcete mít tlačítko vlevo namísto vpravo? – není problém)</w:t>
+      <w:r>
+        <w:t>Vytvořit</w:t>
+      </w:r>
+      <w:proofErr w:type="gramEnd"/>
+      <w:r>
+        <w:t xml:space="preserve"> soubor apod.</w:t>
+      </w:r>
+    </w:p>
+    <w:p>
+      <w:r>
+        <w:t>Pod hlavními panely se nachází panel pro výpis statických informací o provedení operace případně status bar indikující průběh prováděné operace (např. při kopírování souborů).</w:t>
       </w:r>
     </w:p>
     <w:p>
@@ -947,7 +980,6 @@
         <w:pStyle w:val="Nadpis2"/>
       </w:pPr>
       <w:r>
-        <w:lastRenderedPageBreak/>
         <w:t>Aleš Raszka</w:t>
       </w:r>
     </w:p>
@@ -976,7 +1008,13 @@
         </w:numPr>
       </w:pPr>
       <w:r>
-        <w:t>Nabídky a jejich funkcionalita</w:t>
+        <w:t>Nabídky</w:t>
+      </w:r>
+      <w:r>
+        <w:t>, panely</w:t>
+      </w:r>
+      <w:r>
+        <w:t xml:space="preserve"> a jejich funkcionalita</w:t>
       </w:r>
     </w:p>
     <w:p>
@@ -1010,7 +1048,19 @@
         </w:numPr>
       </w:pPr>
       <w:r>
-        <w:t>Panely a jejich funkcionalita</w:t>
+        <w:t>Vzhled aplikace</w:t>
+      </w:r>
+    </w:p>
+    <w:p>
+      <w:pPr>
+        <w:pStyle w:val="Odstavecseseznamem"/>
+        <w:numPr>
+          <w:ilvl w:val="0"/>
+          <w:numId w:val="11"/>
+        </w:numPr>
+      </w:pPr>
+      <w:r>
+        <w:t>Testování a zpracování dokumentace</w:t>
       </w:r>
     </w:p>
     <w:p>
@@ -1022,13 +1072,133 @@
       </w:r>
     </w:p>
     <w:p>
-      <w:r>
-        <w:t>Testování zatím neproběhlo, vzhledem ke skutečnosti, že aplikace není zatím implementovaná.</w:t>
-      </w:r>
-    </w:p>
-    <w:p>
-      <w:r>
-        <w:t xml:space="preserve">Bude doplněno při další revizi této dokumentace. </w:t>
+      <w:pPr>
+        <w:pStyle w:val="Nadpis2"/>
+      </w:pPr>
+      <w:r>
+        <w:t>Návrh testování</w:t>
+      </w:r>
+    </w:p>
+    <w:p>
+      <w:pPr>
+        <w:rPr>
+          <w:lang w:val="en-US"/>
+        </w:rPr>
+      </w:pPr>
+      <w:r>
+        <w:t>Testování by mělo být rozděleno podle cílové skupiny uživatelů. Cílová skupina by měla být rozdělena</w:t>
+      </w:r>
+      <w:r>
+        <w:rPr>
+          <w:lang w:val="en-US"/>
+        </w:rPr>
+        <w:t xml:space="preserve"> na uživatele, kteří již s podobnou aplikací pracovali, a kteří ne. </w:t>
+      </w:r>
+      <w:proofErr w:type="gramStart"/>
+      <w:r>
+        <w:rPr>
+          <w:lang w:val="en-US"/>
+        </w:rPr>
+        <w:t>Toto rozdělení hlavně z důvodu podobnosti s ostatními FileManagery.</w:t>
+      </w:r>
+      <w:proofErr w:type="gramEnd"/>
+    </w:p>
+    <w:p>
+      <w:pPr>
+        <w:rPr>
+          <w:lang w:val="en-US"/>
+        </w:rPr>
+      </w:pPr>
+      <w:proofErr w:type="gramStart"/>
+      <w:r>
+        <w:rPr>
+          <w:lang w:val="en-US"/>
+        </w:rPr>
+        <w:t>Uživatelům by měly být zadány jednoduché úkony, jako je např.</w:t>
+      </w:r>
+      <w:proofErr w:type="gramEnd"/>
+      <w:r>
+        <w:rPr>
+          <w:lang w:val="en-US"/>
+        </w:rPr>
+        <w:t xml:space="preserve"> </w:t>
+      </w:r>
+      <w:proofErr w:type="gramStart"/>
+      <w:r>
+        <w:rPr>
+          <w:lang w:val="en-US"/>
+        </w:rPr>
+        <w:t>přistoupit</w:t>
+      </w:r>
+      <w:proofErr w:type="gramEnd"/>
+      <w:r>
+        <w:rPr>
+          <w:lang w:val="en-US"/>
+        </w:rPr>
+        <w:t xml:space="preserve"> k určitému adresáři zadanému cestou, změna disku, vytvoření nového souboru</w:t>
+      </w:r>
+      <w:r>
+        <w:rPr>
+          <w:lang w:val="en-US"/>
+        </w:rPr>
+        <w:t xml:space="preserve">, změna barvy a přesun jednotlivých ikon v rámci uživatelského panelu, výpis aktuální pozice v rámci adresářové struktury. U všech těchto úkonů by </w:t>
+      </w:r>
+      <w:proofErr w:type="gramStart"/>
+      <w:r>
+        <w:rPr>
+          <w:lang w:val="en-US"/>
+        </w:rPr>
+        <w:t>měl</w:t>
+      </w:r>
+      <w:proofErr w:type="gramEnd"/>
+      <w:r>
+        <w:rPr>
+          <w:lang w:val="en-US"/>
+        </w:rPr>
+        <w:t xml:space="preserve"> být meřen čas, za který jsou schopni tyto úkony provést a nalézt. </w:t>
+      </w:r>
+      <w:proofErr w:type="gramStart"/>
+      <w:r>
+        <w:rPr>
+          <w:lang w:val="en-US"/>
+        </w:rPr>
+        <w:t>Jednotlivé úlohy by měly být, při testování každého uživatele, v různém pořadí.</w:t>
+      </w:r>
+      <w:proofErr w:type="gramEnd"/>
+    </w:p>
+    <w:p>
+      <w:pPr>
+        <w:rPr>
+          <w:lang w:val="en-US"/>
+        </w:rPr>
+      </w:pPr>
+      <w:r>
+        <w:rPr>
+          <w:lang w:val="en-US"/>
+        </w:rPr>
+        <w:lastRenderedPageBreak/>
+        <w:t>Toto testování by mělo vytvořit představu o tom, do jaké míry jsou uživatelé schopni nalézt jednotlivé prvky a použít je, tedy intuitivnost a rozmístění jednotlivých prvků rozhraní.</w:t>
+      </w:r>
+    </w:p>
+    <w:p>
+      <w:pPr>
+        <w:rPr>
+          <w:lang w:val="en-US"/>
+        </w:rPr>
+      </w:pPr>
+      <w:r>
+        <w:rPr>
+          <w:lang w:val="en-US"/>
+        </w:rPr>
+        <w:tab/>
+      </w:r>
+    </w:p>
+    <w:p>
+      <w:r>
+        <w:rPr>
+          <w:lang w:val="en-US"/>
+        </w:rPr>
+        <w:tab/>
       </w:r>
     </w:p>
     <w:p>
@@ -1081,7 +1251,7 @@
 </file>
 
 <file path=word/numbering.xml><?xml version="1.0" encoding="utf-8"?>
-<w:numbering xmlns:wpc="http://schemas.microsoft.com/office/word/2010/wordprocessingCanvas" xmlns:mc="http://schemas.openxmlformats.org/markup-compatibility/2006" xmlns:o="urn:schemas-microsoft-com:office:office" xmlns:r="http://schemas.openxmlformats.org/officeDocument/2006/relationships" xmlns:m="http://schemas.openxmlformats.org/officeDocument/2006/math" xmlns:v="urn:schemas-microsoft-com:vml" xmlns:wp14="http://schemas.microsoft.com/office/word/2010/wordprocessingDrawing" xmlns:wp="http://schemas.openxmlformats.org/drawingml/2006/wordprocessingDrawing" xmlns:w10="urn:schemas-microsoft-com:office:word" xmlns:w="http://schemas.openxmlformats.org/wordprocessingml/2006/main" xmlns:w14="http://schemas.microsoft.com/office/word/2010/wordml" xmlns:w15="http://schemas.microsoft.com/office/word/2012/wordml" xmlns:wpg="http://schemas.microsoft.com/office/word/2010/wordprocessingGroup" xmlns:wpi="http://schemas.microsoft.com/office/word/2010/wordprocessingInk" xmlns:wne="http://schemas.microsoft.com/office/word/2006/wordml" xmlns:wps="http://schemas.microsoft.com/office/word/2010/wordprocessingShape" mc:Ignorable="w14 w15 wp14">
+<w:numbering xmlns:ve="http://schemas.openxmlformats.org/markup-compatibility/2006" xmlns:o="urn:schemas-microsoft-com:office:office" xmlns:r="http://schemas.openxmlformats.org/officeDocument/2006/relationships" xmlns:m="http://schemas.openxmlformats.org/officeDocument/2006/math" xmlns:v="urn:schemas-microsoft-com:vml" xmlns:wp="http://schemas.openxmlformats.org/drawingml/2006/wordprocessingDrawing" xmlns:w10="urn:schemas-microsoft-com:office:word" xmlns:w="http://schemas.openxmlformats.org/wordprocessingml/2006/main" xmlns:wne="http://schemas.microsoft.com/office/word/2006/wordml">
   <w:abstractNum w:abstractNumId="0">
     <w:nsid w:val="07DA642F"/>
     <w:multiLevelType w:val="hybridMultilevel"/>
@@ -1196,6 +1366,119 @@
     </w:lvl>
   </w:abstractNum>
   <w:abstractNum w:abstractNumId="1">
+    <w:nsid w:val="1D6A1074"/>
+    <w:multiLevelType w:val="hybridMultilevel"/>
+    <w:tmpl w:val="AC001D26"/>
+    <w:lvl w:ilvl="0" w:tplc="04050001">
+      <w:start w:val="1"/>
+      <w:numFmt w:val="bullet"/>
+      <w:lvlText w:val=""/>
+      <w:lvlJc w:val="left"/>
+      <w:pPr>
+        <w:ind w:left="720" w:hanging="360"/>
+      </w:pPr>
+      <w:rPr>
+        <w:rFonts w:ascii="Symbol" w:hAnsi="Symbol" w:hint="default"/>
+      </w:rPr>
+    </w:lvl>
+    <w:lvl w:ilvl="1" w:tplc="04050003" w:tentative="1">
+      <w:start w:val="1"/>
+      <w:numFmt w:val="bullet"/>
+      <w:lvlText w:val="o"/>
+      <w:lvlJc w:val="left"/>
+      <w:pPr>
+        <w:ind w:left="1440" w:hanging="360"/>
+      </w:pPr>
+      <w:rPr>
+        <w:rFonts w:ascii="Courier New" w:hAnsi="Courier New" w:cs="Courier New" w:hint="default"/>
+      </w:rPr>
+    </w:lvl>
+    <w:lvl w:ilvl="2" w:tplc="04050005" w:tentative="1">
+      <w:start w:val="1"/>
+      <w:numFmt w:val="bullet"/>
+      <w:lvlText w:val=""/>
+      <w:lvlJc w:val="left"/>
+      <w:pPr>
+        <w:ind w:left="2160" w:hanging="360"/>
+      </w:pPr>
+      <w:rPr>
+        <w:rFonts w:ascii="Wingdings" w:hAnsi="Wingdings" w:hint="default"/>
+      </w:rPr>
+    </w:lvl>
+    <w:lvl w:ilvl="3" w:tplc="04050001" w:tentative="1">
+      <w:start w:val="1"/>
+      <w:numFmt w:val="bullet"/>
+      <w:lvlText w:val=""/>
+      <w:lvlJc w:val="left"/>
+      <w:pPr>
+        <w:ind w:left="2880" w:hanging="360"/>
+      </w:pPr>
+      <w:rPr>
+        <w:rFonts w:ascii="Symbol" w:hAnsi="Symbol" w:hint="default"/>
+      </w:rPr>
+    </w:lvl>
+    <w:lvl w:ilvl="4" w:tplc="04050003" w:tentative="1">
+      <w:start w:val="1"/>
+      <w:numFmt w:val="bullet"/>
+      <w:lvlText w:val="o"/>
+      <w:lvlJc w:val="left"/>
+      <w:pPr>
+        <w:ind w:left="3600" w:hanging="360"/>
+      </w:pPr>
+      <w:rPr>
+        <w:rFonts w:ascii="Courier New" w:hAnsi="Courier New" w:cs="Courier New" w:hint="default"/>
+      </w:rPr>
+    </w:lvl>
+    <w:lvl w:ilvl="5" w:tplc="04050005" w:tentative="1">
+      <w:start w:val="1"/>
+      <w:numFmt w:val="bullet"/>
+      <w:lvlText w:val=""/>
+      <w:lvlJc w:val="left"/>
+      <w:pPr>
+        <w:ind w:left="4320" w:hanging="360"/>
+      </w:pPr>
+      <w:rPr>
+        <w:rFonts w:ascii="Wingdings" w:hAnsi="Wingdings" w:hint="default"/>
+      </w:rPr>
+    </w:lvl>
+    <w:lvl w:ilvl="6" w:tplc="04050001" w:tentative="1">
+      <w:start w:val="1"/>
+      <w:numFmt w:val="bullet"/>
+      <w:lvlText w:val=""/>
+      <w:lvlJc w:val="left"/>
+      <w:pPr>
+        <w:ind w:left="5040" w:hanging="360"/>
+      </w:pPr>
+      <w:rPr>
+        <w:rFonts w:ascii="Symbol" w:hAnsi="Symbol" w:hint="default"/>
+      </w:rPr>
+    </w:lvl>
+    <w:lvl w:ilvl="7" w:tplc="04050003" w:tentative="1">
+      <w:start w:val="1"/>
+      <w:numFmt w:val="bullet"/>
+      <w:lvlText w:val="o"/>
+      <w:lvlJc w:val="left"/>
+      <w:pPr>
+        <w:ind w:left="5760" w:hanging="360"/>
+      </w:pPr>
+      <w:rPr>
+        <w:rFonts w:ascii="Courier New" w:hAnsi="Courier New" w:cs="Courier New" w:hint="default"/>
+      </w:rPr>
+    </w:lvl>
+    <w:lvl w:ilvl="8" w:tplc="04050005" w:tentative="1">
+      <w:start w:val="1"/>
+      <w:numFmt w:val="bullet"/>
+      <w:lvlText w:val=""/>
+      <w:lvlJc w:val="left"/>
+      <w:pPr>
+        <w:ind w:left="6480" w:hanging="360"/>
+      </w:pPr>
+      <w:rPr>
+        <w:rFonts w:ascii="Wingdings" w:hAnsi="Wingdings" w:hint="default"/>
+      </w:rPr>
+    </w:lvl>
+  </w:abstractNum>
+  <w:abstractNum w:abstractNumId="2">
     <w:nsid w:val="1E945620"/>
     <w:multiLevelType w:val="hybridMultilevel"/>
     <w:tmpl w:val="82FA33B0"/>
@@ -1308,7 +1591,7 @@
       </w:rPr>
     </w:lvl>
   </w:abstractNum>
-  <w:abstractNum w:abstractNumId="2">
+  <w:abstractNum w:abstractNumId="3">
     <w:nsid w:val="2C89516B"/>
     <w:multiLevelType w:val="hybridMultilevel"/>
     <w:tmpl w:val="2098DE8C"/>
@@ -1421,7 +1704,7 @@
       </w:rPr>
     </w:lvl>
   </w:abstractNum>
-  <w:abstractNum w:abstractNumId="3">
+  <w:abstractNum w:abstractNumId="4">
     <w:nsid w:val="413C5019"/>
     <w:multiLevelType w:val="hybridMultilevel"/>
     <w:tmpl w:val="56A8CC86"/>
@@ -1533,7 +1816,7 @@
       </w:rPr>
     </w:lvl>
   </w:abstractNum>
-  <w:abstractNum w:abstractNumId="4">
+  <w:abstractNum w:abstractNumId="5">
     <w:nsid w:val="49226D5C"/>
     <w:multiLevelType w:val="hybridMultilevel"/>
     <w:tmpl w:val="44FA8794"/>
@@ -1646,7 +1929,7 @@
       </w:rPr>
     </w:lvl>
   </w:abstractNum>
-  <w:abstractNum w:abstractNumId="5">
+  <w:abstractNum w:abstractNumId="6">
     <w:nsid w:val="5110274F"/>
     <w:multiLevelType w:val="hybridMultilevel"/>
     <w:tmpl w:val="548E32F2"/>
@@ -1759,7 +2042,7 @@
       </w:rPr>
     </w:lvl>
   </w:abstractNum>
-  <w:abstractNum w:abstractNumId="6">
+  <w:abstractNum w:abstractNumId="7">
     <w:nsid w:val="58F166D2"/>
     <w:multiLevelType w:val="hybridMultilevel"/>
     <w:tmpl w:val="88EAF95A"/>
@@ -1872,7 +2155,7 @@
       </w:rPr>
     </w:lvl>
   </w:abstractNum>
-  <w:abstractNum w:abstractNumId="7">
+  <w:abstractNum w:abstractNumId="8">
     <w:nsid w:val="59EE5A96"/>
     <w:multiLevelType w:val="hybridMultilevel"/>
     <w:tmpl w:val="106441F0"/>
@@ -1985,7 +2268,7 @@
       </w:rPr>
     </w:lvl>
   </w:abstractNum>
-  <w:abstractNum w:abstractNumId="8">
+  <w:abstractNum w:abstractNumId="9">
     <w:nsid w:val="5BC322E2"/>
     <w:multiLevelType w:val="hybridMultilevel"/>
     <w:tmpl w:val="E8943B12"/>
@@ -2098,7 +2381,7 @@
       </w:rPr>
     </w:lvl>
   </w:abstractNum>
-  <w:abstractNum w:abstractNumId="9">
+  <w:abstractNum w:abstractNumId="10">
     <w:nsid w:val="65C45FA1"/>
     <w:multiLevelType w:val="hybridMultilevel"/>
     <w:tmpl w:val="E7FE82E2"/>
@@ -2211,7 +2494,7 @@
       </w:rPr>
     </w:lvl>
   </w:abstractNum>
-  <w:abstractNum w:abstractNumId="10">
+  <w:abstractNum w:abstractNumId="11">
     <w:nsid w:val="6B8816A4"/>
     <w:multiLevelType w:val="hybridMultilevel"/>
     <w:tmpl w:val="9326AEFE"/>
@@ -2324,7 +2607,7 @@
       </w:rPr>
     </w:lvl>
   </w:abstractNum>
-  <w:abstractNum w:abstractNumId="11">
+  <w:abstractNum w:abstractNumId="12">
     <w:nsid w:val="6DA77030"/>
     <w:multiLevelType w:val="hybridMultilevel"/>
     <w:tmpl w:val="8662E10A"/>
@@ -2441,43 +2724,46 @@
     <w:abstractNumId w:val="0"/>
   </w:num>
   <w:num w:numId="2">
+    <w:abstractNumId w:val="12"/>
+  </w:num>
+  <w:num w:numId="3">
+    <w:abstractNumId w:val="7"/>
+  </w:num>
+  <w:num w:numId="4">
+    <w:abstractNumId w:val="2"/>
+  </w:num>
+  <w:num w:numId="5">
+    <w:abstractNumId w:val="10"/>
+  </w:num>
+  <w:num w:numId="6">
+    <w:abstractNumId w:val="6"/>
+  </w:num>
+  <w:num w:numId="7">
     <w:abstractNumId w:val="11"/>
   </w:num>
-  <w:num w:numId="3">
-    <w:abstractNumId w:val="6"/>
+  <w:num w:numId="8">
+    <w:abstractNumId w:val="3"/>
   </w:num>
-  <w:num w:numId="4">
-    <w:abstractNumId w:val="1"/>
-  </w:num>
-  <w:num w:numId="5">
+  <w:num w:numId="9">
     <w:abstractNumId w:val="9"/>
   </w:num>
-  <w:num w:numId="6">
+  <w:num w:numId="10">
     <w:abstractNumId w:val="5"/>
   </w:num>
-  <w:num w:numId="7">
-    <w:abstractNumId w:val="10"/>
+  <w:num w:numId="11">
+    <w:abstractNumId w:val="4"/>
   </w:num>
-  <w:num w:numId="8">
-    <w:abstractNumId w:val="2"/>
-  </w:num>
-  <w:num w:numId="9">
+  <w:num w:numId="12">
     <w:abstractNumId w:val="8"/>
   </w:num>
-  <w:num w:numId="10">
-    <w:abstractNumId w:val="4"/>
-  </w:num>
-  <w:num w:numId="11">
-    <w:abstractNumId w:val="3"/>
-  </w:num>
-  <w:num w:numId="12">
-    <w:abstractNumId w:val="7"/>
+  <w:num w:numId="13">
+    <w:abstractNumId w:val="1"/>
   </w:num>
 </w:numbering>
 </file>
 
 <file path=word/styles.xml><?xml version="1.0" encoding="utf-8"?>
-<w:styles xmlns:mc="http://schemas.openxmlformats.org/markup-compatibility/2006" xmlns:r="http://schemas.openxmlformats.org/officeDocument/2006/relationships" xmlns:w="http://schemas.openxmlformats.org/wordprocessingml/2006/main" xmlns:w14="http://schemas.microsoft.com/office/word/2010/wordml" xmlns:w15="http://schemas.microsoft.com/office/word/2012/wordml" mc:Ignorable="w14 w15">
+<w:styles xmlns:r="http://schemas.openxmlformats.org/officeDocument/2006/relationships" xmlns:w="http://schemas.openxmlformats.org/wordprocessingml/2006/main">
   <w:docDefaults>
     <w:rPrDefault>
       <w:rPr>
@@ -2493,378 +2779,144 @@
       </w:pPr>
     </w:pPrDefault>
   </w:docDefaults>
-  <w:latentStyles w:defLockedState="0" w:defUIPriority="99" w:defSemiHidden="0" w:defUnhideWhenUsed="0" w:defQFormat="0" w:count="371">
-    <w:lsdException w:name="Normal" w:uiPriority="0" w:qFormat="1"/>
-    <w:lsdException w:name="heading 1" w:uiPriority="9" w:qFormat="1"/>
-    <w:lsdException w:name="heading 2" w:semiHidden="1" w:uiPriority="9" w:unhideWhenUsed="1" w:qFormat="1"/>
-    <w:lsdException w:name="heading 3" w:semiHidden="1" w:uiPriority="9" w:unhideWhenUsed="1" w:qFormat="1"/>
-    <w:lsdException w:name="heading 4" w:semiHidden="1" w:uiPriority="9" w:unhideWhenUsed="1" w:qFormat="1"/>
-    <w:lsdException w:name="heading 5" w:semiHidden="1" w:uiPriority="9" w:unhideWhenUsed="1" w:qFormat="1"/>
-    <w:lsdException w:name="heading 6" w:semiHidden="1" w:uiPriority="9" w:unhideWhenUsed="1" w:qFormat="1"/>
-    <w:lsdException w:name="heading 7" w:semiHidden="1" w:uiPriority="9" w:unhideWhenUsed="1" w:qFormat="1"/>
-    <w:lsdException w:name="heading 8" w:semiHidden="1" w:uiPriority="9" w:unhideWhenUsed="1" w:qFormat="1"/>
-    <w:lsdException w:name="heading 9" w:semiHidden="1" w:uiPriority="9" w:unhideWhenUsed="1" w:qFormat="1"/>
-    <w:lsdException w:name="index 1" w:semiHidden="1" w:unhideWhenUsed="1"/>
-    <w:lsdException w:name="index 2" w:semiHidden="1" w:unhideWhenUsed="1"/>
-    <w:lsdException w:name="index 3" w:semiHidden="1" w:unhideWhenUsed="1"/>
-    <w:lsdException w:name="index 4" w:semiHidden="1" w:unhideWhenUsed="1"/>
-    <w:lsdException w:name="index 5" w:semiHidden="1" w:unhideWhenUsed="1"/>
-    <w:lsdException w:name="index 6" w:semiHidden="1" w:unhideWhenUsed="1"/>
-    <w:lsdException w:name="index 7" w:semiHidden="1" w:unhideWhenUsed="1"/>
-    <w:lsdException w:name="index 8" w:semiHidden="1" w:unhideWhenUsed="1"/>
-    <w:lsdException w:name="index 9" w:semiHidden="1" w:unhideWhenUsed="1"/>
-    <w:lsdException w:name="toc 1" w:semiHidden="1" w:uiPriority="39" w:unhideWhenUsed="1"/>
-    <w:lsdException w:name="toc 2" w:semiHidden="1" w:uiPriority="39" w:unhideWhenUsed="1"/>
-    <w:lsdException w:name="toc 3" w:semiHidden="1" w:uiPriority="39" w:unhideWhenUsed="1"/>
-    <w:lsdException w:name="toc 4" w:semiHidden="1" w:uiPriority="39" w:unhideWhenUsed="1"/>
-    <w:lsdException w:name="toc 5" w:semiHidden="1" w:uiPriority="39" w:unhideWhenUsed="1"/>
-    <w:lsdException w:name="toc 6" w:semiHidden="1" w:uiPriority="39" w:unhideWhenUsed="1"/>
-    <w:lsdException w:name="toc 7" w:semiHidden="1" w:uiPriority="39" w:unhideWhenUsed="1"/>
-    <w:lsdException w:name="toc 8" w:semiHidden="1" w:uiPriority="39" w:unhideWhenUsed="1"/>
-    <w:lsdException w:name="toc 9" w:semiHidden="1" w:uiPriority="39" w:unhideWhenUsed="1"/>
-    <w:lsdException w:name="Normal Indent" w:semiHidden="1" w:unhideWhenUsed="1"/>
-    <w:lsdException w:name="footnote text" w:semiHidden="1" w:unhideWhenUsed="1"/>
-    <w:lsdException w:name="annotation text" w:semiHidden="1" w:unhideWhenUsed="1"/>
-    <w:lsdException w:name="header" w:semiHidden="1" w:unhideWhenUsed="1"/>
-    <w:lsdException w:name="footer" w:semiHidden="1" w:unhideWhenUsed="1"/>
-    <w:lsdException w:name="index heading" w:semiHidden="1" w:unhideWhenUsed="1"/>
-    <w:lsdException w:name="caption" w:semiHidden="1" w:uiPriority="35" w:unhideWhenUsed="1" w:qFormat="1"/>
-    <w:lsdException w:name="table of figures" w:semiHidden="1" w:unhideWhenUsed="1"/>
-    <w:lsdException w:name="envelope address" w:semiHidden="1" w:unhideWhenUsed="1"/>
-    <w:lsdException w:name="envelope return" w:semiHidden="1" w:unhideWhenUsed="1"/>
-    <w:lsdException w:name="footnote reference" w:semiHidden="1" w:unhideWhenUsed="1"/>
-    <w:lsdException w:name="annotation reference" w:semiHidden="1" w:unhideWhenUsed="1"/>
-    <w:lsdException w:name="line number" w:semiHidden="1" w:unhideWhenUsed="1"/>
-    <w:lsdException w:name="page number" w:semiHidden="1" w:unhideWhenUsed="1"/>
-    <w:lsdException w:name="endnote reference" w:semiHidden="1" w:unhideWhenUsed="1"/>
-    <w:lsdException w:name="endnote text" w:semiHidden="1" w:unhideWhenUsed="1"/>
-    <w:lsdException w:name="table of authorities" w:semiHidden="1" w:unhideWhenUsed="1"/>
-    <w:lsdException w:name="macro" w:semiHidden="1" w:unhideWhenUsed="1"/>
-    <w:lsdException w:name="toa heading" w:semiHidden="1" w:unhideWhenUsed="1"/>
-    <w:lsdException w:name="List" w:semiHidden="1" w:unhideWhenUsed="1"/>
-    <w:lsdException w:name="List Bullet" w:semiHidden="1" w:unhideWhenUsed="1"/>
-    <w:lsdException w:name="List Number" w:semiHidden="1" w:unhideWhenUsed="1"/>
-    <w:lsdException w:name="List 2" w:semiHidden="1" w:unhideWhenUsed="1"/>
-    <w:lsdException w:name="List 3" w:semiHidden="1" w:unhideWhenUsed="1"/>
-    <w:lsdException w:name="List 4" w:semiHidden="1" w:unhideWhenUsed="1"/>
-    <w:lsdException w:name="List 5" w:semiHidden="1" w:unhideWhenUsed="1"/>
-    <w:lsdException w:name="List Bullet 2" w:semiHidden="1" w:unhideWhenUsed="1"/>
-    <w:lsdException w:name="List Bullet 3" w:semiHidden="1" w:unhideWhenUsed="1"/>
-    <w:lsdException w:name="List Bullet 4" w:semiHidden="1" w:unhideWhenUsed="1"/>
-    <w:lsdException w:name="List Bullet 5" w:semiHidden="1" w:unhideWhenUsed="1"/>
-    <w:lsdException w:name="List Number 2" w:semiHidden="1" w:unhideWhenUsed="1"/>
-    <w:lsdException w:name="List Number 3" w:semiHidden="1" w:unhideWhenUsed="1"/>
-    <w:lsdException w:name="List Number 4" w:semiHidden="1" w:unhideWhenUsed="1"/>
-    <w:lsdException w:name="List Number 5" w:semiHidden="1" w:unhideWhenUsed="1"/>
-    <w:lsdException w:name="Title" w:uiPriority="10" w:qFormat="1"/>
-    <w:lsdException w:name="Closing" w:semiHidden="1" w:unhideWhenUsed="1"/>
-    <w:lsdException w:name="Signature" w:semiHidden="1" w:unhideWhenUsed="1"/>
-    <w:lsdException w:name="Default Paragraph Font" w:semiHidden="1" w:uiPriority="1" w:unhideWhenUsed="1"/>
-    <w:lsdException w:name="Body Text" w:semiHidden="1" w:unhideWhenUsed="1"/>
-    <w:lsdException w:name="Body Text Indent" w:semiHidden="1" w:unhideWhenUsed="1"/>
-    <w:lsdException w:name="List Continue" w:semiHidden="1" w:unhideWhenUsed="1"/>
-    <w:lsdException w:name="List Continue 2" w:semiHidden="1" w:unhideWhenUsed="1"/>
-    <w:lsdException w:name="List Continue 3" w:semiHidden="1" w:unhideWhenUsed="1"/>
-    <w:lsdException w:name="List Continue 4" w:semiHidden="1" w:unhideWhenUsed="1"/>
-    <w:lsdException w:name="List Continue 5" w:semiHidden="1" w:unhideWhenUsed="1"/>
-    <w:lsdException w:name="Message Header" w:semiHidden="1" w:unhideWhenUsed="1"/>
-    <w:lsdException w:name="Subtitle" w:uiPriority="11" w:qFormat="1"/>
-    <w:lsdException w:name="Salutation" w:semiHidden="1" w:unhideWhenUsed="1"/>
-    <w:lsdException w:name="Date" w:semiHidden="1" w:unhideWhenUsed="1"/>
-    <w:lsdException w:name="Body Text First Indent" w:semiHidden="1" w:unhideWhenUsed="1"/>
-    <w:lsdException w:name="Body Text First Indent 2" w:semiHidden="1" w:unhideWhenUsed="1"/>
-    <w:lsdException w:name="Note Heading" w:semiHidden="1" w:unhideWhenUsed="1"/>
-    <w:lsdException w:name="Body Text 2" w:semiHidden="1" w:unhideWhenUsed="1"/>
-    <w:lsdException w:name="Body Text 3" w:semiHidden="1" w:unhideWhenUsed="1"/>
-    <w:lsdException w:name="Body Text Indent 2" w:semiHidden="1" w:unhideWhenUsed="1"/>
-    <w:lsdException w:name="Body Text Indent 3" w:semiHidden="1" w:unhideWhenUsed="1"/>
-    <w:lsdException w:name="Block Text" w:semiHidden="1" w:unhideWhenUsed="1"/>
-    <w:lsdException w:name="Hyperlink" w:semiHidden="1" w:unhideWhenUsed="1"/>
-    <w:lsdException w:name="FollowedHyperlink" w:semiHidden="1" w:unhideWhenUsed="1"/>
-    <w:lsdException w:name="Strong" w:uiPriority="22" w:qFormat="1"/>
-    <w:lsdException w:name="Emphasis" w:uiPriority="20" w:qFormat="1"/>
-    <w:lsdException w:name="Document Map" w:semiHidden="1" w:unhideWhenUsed="1"/>
-    <w:lsdException w:name="Plain Text" w:semiHidden="1" w:unhideWhenUsed="1"/>
-    <w:lsdException w:name="E-mail Signature" w:semiHidden="1" w:unhideWhenUsed="1"/>
-    <w:lsdException w:name="HTML Top of Form" w:semiHidden="1" w:unhideWhenUsed="1"/>
-    <w:lsdException w:name="HTML Bottom of Form" w:semiHidden="1" w:unhideWhenUsed="1"/>
-    <w:lsdException w:name="Normal (Web)" w:semiHidden="1" w:unhideWhenUsed="1"/>
-    <w:lsdException w:name="HTML Acronym" w:semiHidden="1" w:unhideWhenUsed="1"/>
-    <w:lsdException w:name="HTML Address" w:semiHidden="1" w:unhideWhenUsed="1"/>
-    <w:lsdException w:name="HTML Cite" w:semiHidden="1" w:unhideWhenUsed="1"/>
-    <w:lsdException w:name="HTML Code" w:semiHidden="1" w:unhideWhenUsed="1"/>
-    <w:lsdException w:name="HTML Definition" w:semiHidden="1" w:unhideWhenUsed="1"/>
-    <w:lsdException w:name="HTML Keyboard" w:semiHidden="1" w:unhideWhenUsed="1"/>
-    <w:lsdException w:name="HTML Preformatted" w:semiHidden="1" w:unhideWhenUsed="1"/>
-    <w:lsdException w:name="HTML Sample" w:semiHidden="1" w:unhideWhenUsed="1"/>
-    <w:lsdException w:name="HTML Typewriter" w:semiHidden="1" w:unhideWhenUsed="1"/>
-    <w:lsdException w:name="HTML Variable" w:semiHidden="1" w:unhideWhenUsed="1"/>
-    <w:lsdException w:name="Normal Table" w:semiHidden="1" w:unhideWhenUsed="1"/>
-    <w:lsdException w:name="annotation subject" w:semiHidden="1" w:unhideWhenUsed="1"/>
-    <w:lsdException w:name="No List" w:semiHidden="1" w:unhideWhenUsed="1"/>
-    <w:lsdException w:name="Outline List 1" w:semiHidden="1" w:unhideWhenUsed="1"/>
-    <w:lsdException w:name="Outline List 2" w:semiHidden="1" w:unhideWhenUsed="1"/>
-    <w:lsdException w:name="Outline List 3" w:semiHidden="1" w:unhideWhenUsed="1"/>
-    <w:lsdException w:name="Table Simple 1" w:semiHidden="1" w:unhideWhenUsed="1"/>
-    <w:lsdException w:name="Table Simple 2" w:semiHidden="1" w:unhideWhenUsed="1"/>
-    <w:lsdException w:name="Table Simple 3" w:semiHidden="1" w:unhideWhenUsed="1"/>
-    <w:lsdException w:name="Table Classic 1" w:semiHidden="1" w:unhideWhenUsed="1"/>
-    <w:lsdException w:name="Table Classic 2" w:semiHidden="1" w:unhideWhenUsed="1"/>
-    <w:lsdException w:name="Table Classic 3" w:semiHidden="1" w:unhideWhenUsed="1"/>
-    <w:lsdException w:name="Table Classic 4" w:semiHidden="1" w:unhideWhenUsed="1"/>
-    <w:lsdException w:name="Table Colorful 1" w:semiHidden="1" w:unhideWhenUsed="1"/>
-    <w:lsdException w:name="Table Colorful 2" w:semiHidden="1" w:unhideWhenUsed="1"/>
-    <w:lsdException w:name="Table Colorful 3" w:semiHidden="1" w:unhideWhenUsed="1"/>
-    <w:lsdException w:name="Table Columns 1" w:semiHidden="1" w:unhideWhenUsed="1"/>
-    <w:lsdException w:name="Table Columns 2" w:semiHidden="1" w:unhideWhenUsed="1"/>
-    <w:lsdException w:name="Table Columns 3" w:semiHidden="1" w:unhideWhenUsed="1"/>
-    <w:lsdException w:name="Table Columns 4" w:semiHidden="1" w:unhideWhenUsed="1"/>
-    <w:lsdException w:name="Table Columns 5" w:semiHidden="1" w:unhideWhenUsed="1"/>
-    <w:lsdException w:name="Table Grid 1" w:semiHidden="1" w:unhideWhenUsed="1"/>
-    <w:lsdException w:name="Table Grid 2" w:semiHidden="1" w:unhideWhenUsed="1"/>
-    <w:lsdException w:name="Table Grid 3" w:semiHidden="1" w:unhideWhenUsed="1"/>
-    <w:lsdException w:name="Table Grid 4" w:semiHidden="1" w:unhideWhenUsed="1"/>
-    <w:lsdException w:name="Table Grid 5" w:semiHidden="1" w:unhideWhenUsed="1"/>
-    <w:lsdException w:name="Table Grid 6" w:semiHidden="1" w:unhideWhenUsed="1"/>
-    <w:lsdException w:name="Table Grid 7" w:semiHidden="1" w:unhideWhenUsed="1"/>
-    <w:lsdException w:name="Table Grid 8" w:semiHidden="1" w:unhideWhenUsed="1"/>
-    <w:lsdException w:name="Table List 1" w:semiHidden="1" w:unhideWhenUsed="1"/>
-    <w:lsdException w:name="Table List 2" w:semiHidden="1" w:unhideWhenUsed="1"/>
-    <w:lsdException w:name="Table List 3" w:semiHidden="1" w:unhideWhenUsed="1"/>
-    <w:lsdException w:name="Table List 4" w:semiHidden="1" w:unhideWhenUsed="1"/>
-    <w:lsdException w:name="Table List 5" w:semiHidden="1" w:unhideWhenUsed="1"/>
-    <w:lsdException w:name="Table List 6" w:semiHidden="1" w:unhideWhenUsed="1"/>
-    <w:lsdException w:name="Table List 7" w:semiHidden="1" w:unhideWhenUsed="1"/>
-    <w:lsdException w:name="Table List 8" w:semiHidden="1" w:unhideWhenUsed="1"/>
-    <w:lsdException w:name="Table 3D effects 1" w:semiHidden="1" w:unhideWhenUsed="1"/>
-    <w:lsdException w:name="Table 3D effects 2" w:semiHidden="1" w:unhideWhenUsed="1"/>
-    <w:lsdException w:name="Table 3D effects 3" w:semiHidden="1" w:unhideWhenUsed="1"/>
-    <w:lsdException w:name="Table Contemporary" w:semiHidden="1" w:unhideWhenUsed="1"/>
-    <w:lsdException w:name="Table Elegant" w:semiHidden="1" w:unhideWhenUsed="1"/>
-    <w:lsdException w:name="Table Professional" w:semiHidden="1" w:unhideWhenUsed="1"/>
-    <w:lsdException w:name="Table Subtle 1" w:semiHidden="1" w:unhideWhenUsed="1"/>
-    <w:lsdException w:name="Table Subtle 2" w:semiHidden="1" w:unhideWhenUsed="1"/>
-    <w:lsdException w:name="Table Web 1" w:semiHidden="1" w:unhideWhenUsed="1"/>
-    <w:lsdException w:name="Table Web 2" w:semiHidden="1" w:unhideWhenUsed="1"/>
-    <w:lsdException w:name="Table Web 3" w:semiHidden="1" w:unhideWhenUsed="1"/>
-    <w:lsdException w:name="Balloon Text" w:semiHidden="1" w:unhideWhenUsed="1"/>
-    <w:lsdException w:name="Table Grid" w:uiPriority="39"/>
-    <w:lsdException w:name="Table Theme" w:semiHidden="1" w:unhideWhenUsed="1"/>
-    <w:lsdException w:name="Placeholder Text" w:semiHidden="1"/>
-    <w:lsdException w:name="No Spacing" w:uiPriority="1" w:qFormat="1"/>
-    <w:lsdException w:name="Light Shading" w:uiPriority="60"/>
-    <w:lsdException w:name="Light List" w:uiPriority="61"/>
-    <w:lsdException w:name="Light Grid" w:uiPriority="62"/>
-    <w:lsdException w:name="Medium Shading 1" w:uiPriority="63"/>
-    <w:lsdException w:name="Medium Shading 2" w:uiPriority="64"/>
-    <w:lsdException w:name="Medium List 1" w:uiPriority="65"/>
-    <w:lsdException w:name="Medium List 2" w:uiPriority="66"/>
-    <w:lsdException w:name="Medium Grid 1" w:uiPriority="67"/>
-    <w:lsdException w:name="Medium Grid 2" w:uiPriority="68"/>
-    <w:lsdException w:name="Medium Grid 3" w:uiPriority="69"/>
-    <w:lsdException w:name="Dark List" w:uiPriority="70"/>
-    <w:lsdException w:name="Colorful Shading" w:uiPriority="71"/>
-    <w:lsdException w:name="Colorful List" w:uiPriority="72"/>
-    <w:lsdException w:name="Colorful Grid" w:uiPriority="73"/>
-    <w:lsdException w:name="Light Shading Accent 1" w:uiPriority="60"/>
-    <w:lsdException w:name="Light List Accent 1" w:uiPriority="61"/>
-    <w:lsdException w:name="Light Grid Accent 1" w:uiPriority="62"/>
-    <w:lsdException w:name="Medium Shading 1 Accent 1" w:uiPriority="63"/>
-    <w:lsdException w:name="Medium Shading 2 Accent 1" w:uiPriority="64"/>
-    <w:lsdException w:name="Medium List 1 Accent 1" w:uiPriority="65"/>
-    <w:lsdException w:name="Revision" w:semiHidden="1"/>
-    <w:lsdException w:name="List Paragraph" w:uiPriority="34" w:qFormat="1"/>
-    <w:lsdException w:name="Quote" w:uiPriority="29" w:qFormat="1"/>
-    <w:lsdException w:name="Intense Quote" w:uiPriority="30" w:qFormat="1"/>
-    <w:lsdException w:name="Medium List 2 Accent 1" w:uiPriority="66"/>
-    <w:lsdException w:name="Medium Grid 1 Accent 1" w:uiPriority="67"/>
-    <w:lsdException w:name="Medium Grid 2 Accent 1" w:uiPriority="68"/>
-    <w:lsdException w:name="Medium Grid 3 Accent 1" w:uiPriority="69"/>
-    <w:lsdException w:name="Dark List Accent 1" w:uiPriority="70"/>
-    <w:lsdException w:name="Colorful Shading Accent 1" w:uiPriority="71"/>
-    <w:lsdException w:name="Colorful List Accent 1" w:uiPriority="72"/>
-    <w:lsdException w:name="Colorful Grid Accent 1" w:uiPriority="73"/>
-    <w:lsdException w:name="Light Shading Accent 2" w:uiPriority="60"/>
-    <w:lsdException w:name="Light List Accent 2" w:uiPriority="61"/>
-    <w:lsdException w:name="Light Grid Accent 2" w:uiPriority="62"/>
-    <w:lsdException w:name="Medium Shading 1 Accent 2" w:uiPriority="63"/>
-    <w:lsdException w:name="Medium Shading 2 Accent 2" w:uiPriority="64"/>
-    <w:lsdException w:name="Medium List 1 Accent 2" w:uiPriority="65"/>
-    <w:lsdException w:name="Medium List 2 Accent 2" w:uiPriority="66"/>
-    <w:lsdException w:name="Medium Grid 1 Accent 2" w:uiPriority="67"/>
-    <w:lsdException w:name="Medium Grid 2 Accent 2" w:uiPriority="68"/>
-    <w:lsdException w:name="Medium Grid 3 Accent 2" w:uiPriority="69"/>
-    <w:lsdException w:name="Dark List Accent 2" w:uiPriority="70"/>
-    <w:lsdException w:name="Colorful Shading Accent 2" w:uiPriority="71"/>
-    <w:lsdException w:name="Colorful List Accent 2" w:uiPriority="72"/>
-    <w:lsdException w:name="Colorful Grid Accent 2" w:uiPriority="73"/>
-    <w:lsdException w:name="Light Shading Accent 3" w:uiPriority="60"/>
-    <w:lsdException w:name="Light List Accent 3" w:uiPriority="61"/>
-    <w:lsdException w:name="Light Grid Accent 3" w:uiPriority="62"/>
-    <w:lsdException w:name="Medium Shading 1 Accent 3" w:uiPriority="63"/>
-    <w:lsdException w:name="Medium Shading 2 Accent 3" w:uiPriority="64"/>
-    <w:lsdException w:name="Medium List 1 Accent 3" w:uiPriority="65"/>
-    <w:lsdException w:name="Medium List 2 Accent 3" w:uiPriority="66"/>
-    <w:lsdException w:name="Medium Grid 1 Accent 3" w:uiPriority="67"/>
-    <w:lsdException w:name="Medium Grid 2 Accent 3" w:uiPriority="68"/>
-    <w:lsdException w:name="Medium Grid 3 Accent 3" w:uiPriority="69"/>
-    <w:lsdException w:name="Dark List Accent 3" w:uiPriority="70"/>
-    <w:lsdException w:name="Colorful Shading Accent 3" w:uiPriority="71"/>
-    <w:lsdException w:name="Colorful List Accent 3" w:uiPriority="72"/>
-    <w:lsdException w:name="Colorful Grid Accent 3" w:uiPriority="73"/>
-    <w:lsdException w:name="Light Shading Accent 4" w:uiPriority="60"/>
-    <w:lsdException w:name="Light List Accent 4" w:uiPriority="61"/>
-    <w:lsdException w:name="Light Grid Accent 4" w:uiPriority="62"/>
-    <w:lsdException w:name="Medium Shading 1 Accent 4" w:uiPriority="63"/>
-    <w:lsdException w:name="Medium Shading 2 Accent 4" w:uiPriority="64"/>
-    <w:lsdException w:name="Medium List 1 Accent 4" w:uiPriority="65"/>
-    <w:lsdException w:name="Medium List 2 Accent 4" w:uiPriority="66"/>
-    <w:lsdException w:name="Medium Grid 1 Accent 4" w:uiPriority="67"/>
-    <w:lsdException w:name="Medium Grid 2 Accent 4" w:uiPriority="68"/>
-    <w:lsdException w:name="Medium Grid 3 Accent 4" w:uiPriority="69"/>
-    <w:lsdException w:name="Dark List Accent 4" w:uiPriority="70"/>
-    <w:lsdException w:name="Colorful Shading Accent 4" w:uiPriority="71"/>
-    <w:lsdException w:name="Colorful List Accent 4" w:uiPriority="72"/>
-    <w:lsdException w:name="Colorful Grid Accent 4" w:uiPriority="73"/>
-    <w:lsdException w:name="Light Shading Accent 5" w:uiPriority="60"/>
-    <w:lsdException w:name="Light List Accent 5" w:uiPriority="61"/>
-    <w:lsdException w:name="Light Grid Accent 5" w:uiPriority="62"/>
-    <w:lsdException w:name="Medium Shading 1 Accent 5" w:uiPriority="63"/>
-    <w:lsdException w:name="Medium Shading 2 Accent 5" w:uiPriority="64"/>
-    <w:lsdException w:name="Medium List 1 Accent 5" w:uiPriority="65"/>
-    <w:lsdException w:name="Medium List 2 Accent 5" w:uiPriority="66"/>
-    <w:lsdException w:name="Medium Grid 1 Accent 5" w:uiPriority="67"/>
-    <w:lsdException w:name="Medium Grid 2 Accent 5" w:uiPriority="68"/>
-    <w:lsdException w:name="Medium Grid 3 Accent 5" w:uiPriority="69"/>
-    <w:lsdException w:name="Dark List Accent 5" w:uiPriority="70"/>
-    <w:lsdException w:name="Colorful Shading Accent 5" w:uiPriority="71"/>
-    <w:lsdException w:name="Colorful List Accent 5" w:uiPriority="72"/>
-    <w:lsdException w:name="Colorful Grid Accent 5" w:uiPriority="73"/>
-    <w:lsdException w:name="Light Shading Accent 6" w:uiPriority="60"/>
-    <w:lsdException w:name="Light List Accent 6" w:uiPriority="61"/>
-    <w:lsdException w:name="Light Grid Accent 6" w:uiPriority="62"/>
-    <w:lsdException w:name="Medium Shading 1 Accent 6" w:uiPriority="63"/>
-    <w:lsdException w:name="Medium Shading 2 Accent 6" w:uiPriority="64"/>
-    <w:lsdException w:name="Medium List 1 Accent 6" w:uiPriority="65"/>
-    <w:lsdException w:name="Medium List 2 Accent 6" w:uiPriority="66"/>
-    <w:lsdException w:name="Medium Grid 1 Accent 6" w:uiPriority="67"/>
-    <w:lsdException w:name="Medium Grid 2 Accent 6" w:uiPriority="68"/>
-    <w:lsdException w:name="Medium Grid 3 Accent 6" w:uiPriority="69"/>
-    <w:lsdException w:name="Dark List Accent 6" w:uiPriority="70"/>
-    <w:lsdException w:name="Colorful Shading Accent 6" w:uiPriority="71"/>
-    <w:lsdException w:name="Colorful List Accent 6" w:uiPriority="72"/>
-    <w:lsdException w:name="Colorful Grid Accent 6" w:uiPriority="73"/>
-    <w:lsdException w:name="Subtle Emphasis" w:uiPriority="19" w:qFormat="1"/>
-    <w:lsdException w:name="Intense Emphasis" w:uiPriority="21" w:qFormat="1"/>
-    <w:lsdException w:name="Subtle Reference" w:uiPriority="31" w:qFormat="1"/>
-    <w:lsdException w:name="Intense Reference" w:uiPriority="32" w:qFormat="1"/>
-    <w:lsdException w:name="Book Title" w:uiPriority="33" w:qFormat="1"/>
-    <w:lsdException w:name="Bibliography" w:semiHidden="1" w:uiPriority="37" w:unhideWhenUsed="1"/>
-    <w:lsdException w:name="TOC Heading" w:semiHidden="1" w:uiPriority="39" w:unhideWhenUsed="1" w:qFormat="1"/>
-    <w:lsdException w:name="Plain Table 1" w:uiPriority="41"/>
-    <w:lsdException w:name="Plain Table 2" w:uiPriority="42"/>
-    <w:lsdException w:name="Plain Table 3" w:uiPriority="43"/>
-    <w:lsdException w:name="Plain Table 4" w:uiPriority="44"/>
-    <w:lsdException w:name="Plain Table 5" w:uiPriority="45"/>
-    <w:lsdException w:name="Grid Table Light" w:uiPriority="40"/>
-    <w:lsdException w:name="Grid Table 1 Light" w:uiPriority="46"/>
-    <w:lsdException w:name="Grid Table 2" w:uiPriority="47"/>
-    <w:lsdException w:name="Grid Table 3" w:uiPriority="48"/>
-    <w:lsdException w:name="Grid Table 4" w:uiPriority="49"/>
-    <w:lsdException w:name="Grid Table 5 Dark" w:uiPriority="50"/>
-    <w:lsdException w:name="Grid Table 6 Colorful" w:uiPriority="51"/>
-    <w:lsdException w:name="Grid Table 7 Colorful" w:uiPriority="52"/>
-    <w:lsdException w:name="Grid Table 1 Light Accent 1" w:uiPriority="46"/>
-    <w:lsdException w:name="Grid Table 2 Accent 1" w:uiPriority="47"/>
-    <w:lsdException w:name="Grid Table 3 Accent 1" w:uiPriority="48"/>
-    <w:lsdException w:name="Grid Table 4 Accent 1" w:uiPriority="49"/>
-    <w:lsdException w:name="Grid Table 5 Dark Accent 1" w:uiPriority="50"/>
-    <w:lsdException w:name="Grid Table 6 Colorful Accent 1" w:uiPriority="51"/>
-    <w:lsdException w:name="Grid Table 7 Colorful Accent 1" w:uiPriority="52"/>
-    <w:lsdException w:name="Grid Table 1 Light Accent 2" w:uiPriority="46"/>
-    <w:lsdException w:name="Grid Table 2 Accent 2" w:uiPriority="47"/>
-    <w:lsdException w:name="Grid Table 3 Accent 2" w:uiPriority="48"/>
-    <w:lsdException w:name="Grid Table 4 Accent 2" w:uiPriority="49"/>
-    <w:lsdException w:name="Grid Table 5 Dark Accent 2" w:uiPriority="50"/>
-    <w:lsdException w:name="Grid Table 6 Colorful Accent 2" w:uiPriority="51"/>
-    <w:lsdException w:name="Grid Table 7 Colorful Accent 2" w:uiPriority="52"/>
-    <w:lsdException w:name="Grid Table 1 Light Accent 3" w:uiPriority="46"/>
-    <w:lsdException w:name="Grid Table 2 Accent 3" w:uiPriority="47"/>
-    <w:lsdException w:name="Grid Table 3 Accent 3" w:uiPriority="48"/>
-    <w:lsdException w:name="Grid Table 4 Accent 3" w:uiPriority="49"/>
-    <w:lsdException w:name="Grid Table 5 Dark Accent 3" w:uiPriority="50"/>
-    <w:lsdException w:name="Grid Table 6 Colorful Accent 3" w:uiPriority="51"/>
-    <w:lsdException w:name="Grid Table 7 Colorful Accent 3" w:uiPriority="52"/>
-    <w:lsdException w:name="Grid Table 1 Light Accent 4" w:uiPriority="46"/>
-    <w:lsdException w:name="Grid Table 2 Accent 4" w:uiPriority="47"/>
-    <w:lsdException w:name="Grid Table 3 Accent 4" w:uiPriority="48"/>
-    <w:lsdException w:name="Grid Table 4 Accent 4" w:uiPriority="49"/>
-    <w:lsdException w:name="Grid Table 5 Dark Accent 4" w:uiPriority="50"/>
-    <w:lsdException w:name="Grid Table 6 Colorful Accent 4" w:uiPriority="51"/>
-    <w:lsdException w:name="Grid Table 7 Colorful Accent 4" w:uiPriority="52"/>
-    <w:lsdException w:name="Grid Table 1 Light Accent 5" w:uiPriority="46"/>
-    <w:lsdException w:name="Grid Table 2 Accent 5" w:uiPriority="47"/>
-    <w:lsdException w:name="Grid Table 3 Accent 5" w:uiPriority="48"/>
-    <w:lsdException w:name="Grid Table 4 Accent 5" w:uiPriority="49"/>
-    <w:lsdException w:name="Grid Table 5 Dark Accent 5" w:uiPriority="50"/>
-    <w:lsdException w:name="Grid Table 6 Colorful Accent 5" w:uiPriority="51"/>
-    <w:lsdException w:name="Grid Table 7 Colorful Accent 5" w:uiPriority="52"/>
-    <w:lsdException w:name="Grid Table 1 Light Accent 6" w:uiPriority="46"/>
-    <w:lsdException w:name="Grid Table 2 Accent 6" w:uiPriority="47"/>
-    <w:lsdException w:name="Grid Table 3 Accent 6" w:uiPriority="48"/>
-    <w:lsdException w:name="Grid Table 4 Accent 6" w:uiPriority="49"/>
-    <w:lsdException w:name="Grid Table 5 Dark Accent 6" w:uiPriority="50"/>
-    <w:lsdException w:name="Grid Table 6 Colorful Accent 6" w:uiPriority="51"/>
-    <w:lsdException w:name="Grid Table 7 Colorful Accent 6" w:uiPriority="52"/>
-    <w:lsdException w:name="List Table 1 Light" w:uiPriority="46"/>
-    <w:lsdException w:name="List Table 2" w:uiPriority="47"/>
-    <w:lsdException w:name="List Table 3" w:uiPriority="48"/>
-    <w:lsdException w:name="List Table 4" w:uiPriority="49"/>
-    <w:lsdException w:name="List Table 5 Dark" w:uiPriority="50"/>
-    <w:lsdException w:name="List Table 6 Colorful" w:uiPriority="51"/>
-    <w:lsdException w:name="List Table 7 Colorful" w:uiPriority="52"/>
-    <w:lsdException w:name="List Table 1 Light Accent 1" w:uiPriority="46"/>
-    <w:lsdException w:name="List Table 2 Accent 1" w:uiPriority="47"/>
-    <w:lsdException w:name="List Table 3 Accent 1" w:uiPriority="48"/>
-    <w:lsdException w:name="List Table 4 Accent 1" w:uiPriority="49"/>
-    <w:lsdException w:name="List Table 5 Dark Accent 1" w:uiPriority="50"/>
-    <w:lsdException w:name="List Table 6 Colorful Accent 1" w:uiPriority="51"/>
-    <w:lsdException w:name="List Table 7 Colorful Accent 1" w:uiPriority="52"/>
-    <w:lsdException w:name="List Table 1 Light Accent 2" w:uiPriority="46"/>
-    <w:lsdException w:name="List Table 2 Accent 2" w:uiPriority="47"/>
-    <w:lsdException w:name="List Table 3 Accent 2" w:uiPriority="48"/>
-    <w:lsdException w:name="List Table 4 Accent 2" w:uiPriority="49"/>
-    <w:lsdException w:name="List Table 5 Dark Accent 2" w:uiPriority="50"/>
-    <w:lsdException w:name="List Table 6 Colorful Accent 2" w:uiPriority="51"/>
-    <w:lsdException w:name="List Table 7 Colorful Accent 2" w:uiPriority="52"/>
-    <w:lsdException w:name="List Table 1 Light Accent 3" w:uiPriority="46"/>
-    <w:lsdException w:name="List Table 2 Accent 3" w:uiPriority="47"/>
-    <w:lsdException w:name="List Table 3 Accent 3" w:uiPriority="48"/>
-    <w:lsdException w:name="List Table 4 Accent 3" w:uiPriority="49"/>
-    <w:lsdException w:name="List Table 5 Dark Accent 3" w:uiPriority="50"/>
-    <w:lsdException w:name="List Table 6 Colorful Accent 3" w:uiPriority="51"/>
-    <w:lsdException w:name="List Table 7 Colorful Accent 3" w:uiPriority="52"/>
-    <w:lsdException w:name="List Table 1 Light Accent 4" w:uiPriority="46"/>
-    <w:lsdException w:name="List Table 2 Accent 4" w:uiPriority="47"/>
-    <w:lsdException w:name="List Table 3 Accent 4" w:uiPriority="48"/>
-    <w:lsdException w:name="List Table 4 Accent 4" w:uiPriority="49"/>
-    <w:lsdException w:name="List Table 5 Dark Accent 4" w:uiPriority="50"/>
-    <w:lsdException w:name="List Table 6 Colorful Accent 4" w:uiPriority="51"/>
-    <w:lsdException w:name="List Table 7 Colorful Accent 4" w:uiPriority="52"/>
-    <w:lsdException w:name="List Table 1 Light Accent 5" w:uiPriority="46"/>
-    <w:lsdException w:name="List Table 2 Accent 5" w:uiPriority="47"/>
-    <w:lsdException w:name="List Table 3 Accent 5" w:uiPriority="48"/>
-    <w:lsdException w:name="List Table 4 Accent 5" w:uiPriority="49"/>
-    <w:lsdException w:name="List Table 5 Dark Accent 5" w:uiPriority="50"/>
-    <w:lsdException w:name="List Table 6 Colorful Accent 5" w:uiPriority="51"/>
-    <w:lsdException w:name="List Table 7 Colorful Accent 5" w:uiPriority="52"/>
-    <w:lsdException w:name="List Table 1 Light Accent 6" w:uiPriority="46"/>
-    <w:lsdException w:name="List Table 2 Accent 6" w:uiPriority="47"/>
-    <w:lsdException w:name="List Table 3 Accent 6" w:uiPriority="48"/>
-    <w:lsdException w:name="List Table 4 Accent 6" w:uiPriority="49"/>
-    <w:lsdException w:name="List Table 5 Dark Accent 6" w:uiPriority="50"/>
-    <w:lsdException w:name="List Table 6 Colorful Accent 6" w:uiPriority="51"/>
-    <w:lsdException w:name="List Table 7 Colorful Accent 6" w:uiPriority="52"/>
+  <w:latentStyles w:defLockedState="0" w:defUIPriority="99" w:defSemiHidden="1" w:defUnhideWhenUsed="1" w:defQFormat="0" w:count="267">
+    <w:lsdException w:name="Normal" w:semiHidden="0" w:uiPriority="0" w:unhideWhenUsed="0" w:qFormat="1"/>
+    <w:lsdException w:name="heading 1" w:semiHidden="0" w:uiPriority="9" w:unhideWhenUsed="0" w:qFormat="1"/>
+    <w:lsdException w:name="heading 2" w:uiPriority="9" w:qFormat="1"/>
+    <w:lsdException w:name="heading 3" w:uiPriority="9" w:qFormat="1"/>
+    <w:lsdException w:name="heading 4" w:uiPriority="9" w:qFormat="1"/>
+    <w:lsdException w:name="heading 5" w:uiPriority="9" w:qFormat="1"/>
+    <w:lsdException w:name="heading 6" w:uiPriority="9" w:qFormat="1"/>
+    <w:lsdException w:name="heading 7" w:uiPriority="9" w:qFormat="1"/>
+    <w:lsdException w:name="heading 8" w:uiPriority="9" w:qFormat="1"/>
+    <w:lsdException w:name="heading 9" w:uiPriority="9" w:qFormat="1"/>
+    <w:lsdException w:name="toc 1" w:uiPriority="39"/>
+    <w:lsdException w:name="toc 2" w:uiPriority="39"/>
+    <w:lsdException w:name="toc 3" w:uiPriority="39"/>
+    <w:lsdException w:name="toc 4" w:uiPriority="39"/>
+    <w:lsdException w:name="toc 5" w:uiPriority="39"/>
+    <w:lsdException w:name="toc 6" w:uiPriority="39"/>
+    <w:lsdException w:name="toc 7" w:uiPriority="39"/>
+    <w:lsdException w:name="toc 8" w:uiPriority="39"/>
+    <w:lsdException w:name="toc 9" w:uiPriority="39"/>
+    <w:lsdException w:name="caption" w:uiPriority="35" w:qFormat="1"/>
+    <w:lsdException w:name="Title" w:semiHidden="0" w:uiPriority="10" w:unhideWhenUsed="0" w:qFormat="1"/>
+    <w:lsdException w:name="Default Paragraph Font" w:uiPriority="1"/>
+    <w:lsdException w:name="Subtitle" w:semiHidden="0" w:uiPriority="11" w:unhideWhenUsed="0" w:qFormat="1"/>
+    <w:lsdException w:name="Strong" w:semiHidden="0" w:uiPriority="22" w:unhideWhenUsed="0" w:qFormat="1"/>
+    <w:lsdException w:name="Emphasis" w:semiHidden="0" w:uiPriority="20" w:unhideWhenUsed="0" w:qFormat="1"/>
+    <w:lsdException w:name="Table Grid" w:semiHidden="0" w:uiPriority="39" w:unhideWhenUsed="0"/>
+    <w:lsdException w:name="Placeholder Text" w:unhideWhenUsed="0"/>
+    <w:lsdException w:name="No Spacing" w:semiHidden="0" w:uiPriority="1" w:unhideWhenUsed="0" w:qFormat="1"/>
+    <w:lsdException w:name="Light Shading" w:semiHidden="0" w:uiPriority="60" w:unhideWhenUsed="0"/>
+    <w:lsdException w:name="Light List" w:semiHidden="0" w:uiPriority="61" w:unhideWhenUsed="0"/>
+    <w:lsdException w:name="Light Grid" w:semiHidden="0" w:uiPriority="62" w:unhideWhenUsed="0"/>
+    <w:lsdException w:name="Medium Shading 1" w:semiHidden="0" w:uiPriority="63" w:unhideWhenUsed="0"/>
+    <w:lsdException w:name="Medium Shading 2" w:semiHidden="0" w:uiPriority="64" w:unhideWhenUsed="0"/>
+    <w:lsdException w:name="Medium List 1" w:semiHidden="0" w:uiPriority="65" w:unhideWhenUsed="0"/>
+    <w:lsdException w:name="Medium List 2" w:semiHidden="0" w:uiPriority="66" w:unhideWhenUsed="0"/>
+    <w:lsdException w:name="Medium Grid 1" w:semiHidden="0" w:uiPriority="67" w:unhideWhenUsed="0"/>
+    <w:lsdException w:name="Medium Grid 2" w:semiHidden="0" w:uiPriority="68" w:unhideWhenUsed="0"/>
+    <w:lsdException w:name="Medium Grid 3" w:semiHidden="0" w:uiPriority="69" w:unhideWhenUsed="0"/>
+    <w:lsdException w:name="Dark List" w:semiHidden="0" w:uiPriority="70" w:unhideWhenUsed="0"/>
+    <w:lsdException w:name="Colorful Shading" w:semiHidden="0" w:uiPriority="71" w:unhideWhenUsed="0"/>
+    <w:lsdException w:name="Colorful List" w:semiHidden="0" w:uiPriority="72" w:unhideWhenUsed="0"/>
+    <w:lsdException w:name="Colorful Grid" w:semiHidden="0" w:uiPriority="73" w:unhideWhenUsed="0"/>
+    <w:lsdException w:name="Light Shading Accent 1" w:semiHidden="0" w:uiPriority="60" w:unhideWhenUsed="0"/>
+    <w:lsdException w:name="Light List Accent 1" w:semiHidden="0" w:uiPriority="61" w:unhideWhenUsed="0"/>
+    <w:lsdException w:name="Light Grid Accent 1" w:semiHidden="0" w:uiPriority="62" w:unhideWhenUsed="0"/>
+    <w:lsdException w:name="Medium Shading 1 Accent 1" w:semiHidden="0" w:uiPriority="63" w:unhideWhenUsed="0"/>
+    <w:lsdException w:name="Medium Shading 2 Accent 1" w:semiHidden="0" w:uiPriority="64" w:unhideWhenUsed="0"/>
+    <w:lsdException w:name="Medium List 1 Accent 1" w:semiHidden="0" w:uiPriority="65" w:unhideWhenUsed="0"/>
+    <w:lsdException w:name="Revision" w:unhideWhenUsed="0"/>
+    <w:lsdException w:name="List Paragraph" w:semiHidden="0" w:uiPriority="34" w:unhideWhenUsed="0" w:qFormat="1"/>
+    <w:lsdException w:name="Quote" w:semiHidden="0" w:uiPriority="29" w:unhideWhenUsed="0" w:qFormat="1"/>
+    <w:lsdException w:name="Intense Quote" w:semiHidden="0" w:uiPriority="30" w:unhideWhenUsed="0" w:qFormat="1"/>
+    <w:lsdException w:name="Medium List 2 Accent 1" w:semiHidden="0" w:uiPriority="66" w:unhideWhenUsed="0"/>
+    <w:lsdException w:name="Medium Grid 1 Accent 1" w:semiHidden="0" w:uiPriority="67" w:unhideWhenUsed="0"/>
+    <w:lsdException w:name="Medium Grid 2 Accent 1" w:semiHidden="0" w:uiPriority="68" w:unhideWhenUsed="0"/>
+    <w:lsdException w:name="Medium Grid 3 Accent 1" w:semiHidden="0" w:uiPriority="69" w:unhideWhenUsed="0"/>
+    <w:lsdException w:name="Dark List Accent 1" w:semiHidden="0" w:uiPriority="70" w:unhideWhenUsed="0"/>
+    <w:lsdException w:name="Colorful Shading Accent 1" w:semiHidden="0" w:uiPriority="71" w:unhideWhenUsed="0"/>
+    <w:lsdException w:name="Colorful List Accent 1" w:semiHidden="0" w:uiPriority="72" w:unhideWhenUsed="0"/>
+    <w:lsdException w:name="Colorful Grid Accent 1" w:semiHidden="0" w:uiPriority="73" w:unhideWhenUsed="0"/>
+    <w:lsdException w:name="Light Shading Accent 2" w:semiHidden="0" w:uiPriority="60" w:unhideWhenUsed="0"/>
+    <w:lsdException w:name="Light List Accent 2" w:semiHidden="0" w:uiPriority="61" w:unhideWhenUsed="0"/>
+    <w:lsdException w:name="Light Grid Accent 2" w:semiHidden="0" w:uiPriority="62" w:unhideWhenUsed="0"/>
+    <w:lsdException w:name="Medium Shading 1 Accent 2" w:semiHidden="0" w:uiPriority="63" w:unhideWhenUsed="0"/>
+    <w:lsdException w:name="Medium Shading 2 Accent 2" w:semiHidden="0" w:uiPriority="64" w:unhideWhenUsed="0"/>
+    <w:lsdException w:name="Medium List 1 Accent 2" w:semiHidden="0" w:uiPriority="65" w:unhideWhenUsed="0"/>
+    <w:lsdException w:name="Medium List 2 Accent 2" w:semiHidden="0" w:uiPriority="66" w:unhideWhenUsed="0"/>
+    <w:lsdException w:name="Medium Grid 1 Accent 2" w:semiHidden="0" w:uiPriority="67" w:unhideWhenUsed="0"/>
+    <w:lsdException w:name="Medium Grid 2 Accent 2" w:semiHidden="0" w:uiPriority="68" w:unhideWhenUsed="0"/>
+    <w:lsdException w:name="Medium Grid 3 Accent 2" w:semiHidden="0" w:uiPriority="69" w:unhideWhenUsed="0"/>
+    <w:lsdException w:name="Dark List Accent 2" w:semiHidden="0" w:uiPriority="70" w:unhideWhenUsed="0"/>
+    <w:lsdException w:name="Colorful Shading Accent 2" w:semiHidden="0" w:uiPriority="71" w:unhideWhenUsed="0"/>
+    <w:lsdException w:name="Colorful List Accent 2" w:semiHidden="0" w:uiPriority="72" w:unhideWhenUsed="0"/>
+    <w:lsdException w:name="Colorful Grid Accent 2" w:semiHidden="0" w:uiPriority="73" w:unhideWhenUsed="0"/>
+    <w:lsdException w:name="Light Shading Accent 3" w:semiHidden="0" w:uiPriority="60" w:unhideWhenUsed="0"/>
+    <w:lsdException w:name="Light List Accent 3" w:semiHidden="0" w:uiPriority="61" w:unhideWhenUsed="0"/>
+    <w:lsdException w:name="Light Grid Accent 3" w:semiHidden="0" w:uiPriority="62" w:unhideWhenUsed="0"/>
+    <w:lsdException w:name="Medium Shading 1 Accent 3" w:semiHidden="0" w:uiPriority="63" w:unhideWhenUsed="0"/>
+    <w:lsdException w:name="Medium Shading 2 Accent 3" w:semiHidden="0" w:uiPriority="64" w:unhideWhenUsed="0"/>
+    <w:lsdException w:name="Medium List 1 Accent 3" w:semiHidden="0" w:uiPriority="65" w:unhideWhenUsed="0"/>
+    <w:lsdException w:name="Medium List 2 Accent 3" w:semiHidden="0" w:uiPriority="66" w:unhideWhenUsed="0"/>
+    <w:lsdException w:name="Medium Grid 1 Accent 3" w:semiHidden="0" w:uiPriority="67" w:unhideWhenUsed="0"/>
+    <w:lsdException w:name="Medium Grid 2 Accent 3" w:semiHidden="0" w:uiPriority="68" w:unhideWhenUsed="0"/>
+    <w:lsdException w:name="Medium Grid 3 Accent 3" w:semiHidden="0" w:uiPriority="69" w:unhideWhenUsed="0"/>
+    <w:lsdException w:name="Dark List Accent 3" w:semiHidden="0" w:uiPriority="70" w:unhideWhenUsed="0"/>
+    <w:lsdException w:name="Colorful Shading Accent 3" w:semiHidden="0" w:uiPriority="71" w:unhideWhenUsed="0"/>
+    <w:lsdException w:name="Colorful List Accent 3" w:semiHidden="0" w:uiPriority="72" w:unhideWhenUsed="0"/>
+    <w:lsdException w:name="Colorful Grid Accent 3" w:semiHidden="0" w:uiPriority="73" w:unhideWhenUsed="0"/>
+    <w:lsdException w:name="Light Shading Accent 4" w:semiHidden="0" w:uiPriority="60" w:unhideWhenUsed="0"/>
+    <w:lsdException w:name="Light List Accent 4" w:semiHidden="0" w:uiPriority="61" w:unhideWhenUsed="0"/>
+    <w:lsdException w:name="Light Grid Accent 4" w:semiHidden="0" w:uiPriority="62" w:unhideWhenUsed="0"/>
+    <w:lsdException w:name="Medium Shading 1 Accent 4" w:semiHidden="0" w:uiPriority="63" w:unhideWhenUsed="0"/>
+    <w:lsdException w:name="Medium Shading 2 Accent 4" w:semiHidden="0" w:uiPriority="64" w:unhideWhenUsed="0"/>
+    <w:lsdException w:name="Medium List 1 Accent 4" w:semiHidden="0" w:uiPriority="65" w:unhideWhenUsed="0"/>
+    <w:lsdException w:name="Medium List 2 Accent 4" w:semiHidden="0" w:uiPriority="66" w:unhideWhenUsed="0"/>
+    <w:lsdException w:name="Medium Grid 1 Accent 4" w:semiHidden="0" w:uiPriority="67" w:unhideWhenUsed="0"/>
+    <w:lsdException w:name="Medium Grid 2 Accent 4" w:semiHidden="0" w:uiPriority="68" w:unhideWhenUsed="0"/>
+    <w:lsdException w:name="Medium Grid 3 Accent 4" w:semiHidden="0" w:uiPriority="69" w:unhideWhenUsed="0"/>
+    <w:lsdException w:name="Dark List Accent 4" w:semiHidden="0" w:uiPriority="70" w:unhideWhenUsed="0"/>
+    <w:lsdException w:name="Colorful Shading Accent 4" w:semiHidden="0" w:uiPriority="71" w:unhideWhenUsed="0"/>
+    <w:lsdException w:name="Colorful List Accent 4" w:semiHidden="0" w:uiPriority="72" w:unhideWhenUsed="0"/>
+    <w:lsdException w:name="Colorful Grid Accent 4" w:semiHidden="0" w:uiPriority="73" w:unhideWhenUsed="0"/>
+    <w:lsdException w:name="Light Shading Accent 5" w:semiHidden="0" w:uiPriority="60" w:unhideWhenUsed="0"/>
+    <w:lsdException w:name="Light List Accent 5" w:semiHidden="0" w:uiPriority="61" w:unhideWhenUsed="0"/>
+    <w:lsdException w:name="Light Grid Accent 5" w:semiHidden="0" w:uiPriority="62" w:unhideWhenUsed="0"/>
+    <w:lsdException w:name="Medium Shading 1 Accent 5" w:semiHidden="0" w:uiPriority="63" w:unhideWhenUsed="0"/>
+    <w:lsdException w:name="Medium Shading 2 Accent 5" w:semiHidden="0" w:uiPriority="64" w:unhideWhenUsed="0"/>
+    <w:lsdException w:name="Medium List 1 Accent 5" w:semiHidden="0" w:uiPriority="65" w:unhideWhenUsed="0"/>
+    <w:lsdException w:name="Medium List 2 Accent 5" w:semiHidden="0" w:uiPriority="66" w:unhideWhenUsed="0"/>
+    <w:lsdException w:name="Medium Grid 1 Accent 5" w:semiHidden="0" w:uiPriority="67" w:unhideWhenUsed="0"/>
+    <w:lsdException w:name="Medium Grid 2 Accent 5" w:semiHidden="0" w:uiPriority="68" w:unhideWhenUsed="0"/>
+    <w:lsdException w:name="Medium Grid 3 Accent 5" w:semiHidden="0" w:uiPriority="69" w:unhideWhenUsed="0"/>
+    <w:lsdException w:name="Dark List Accent 5" w:semiHidden="0" w:uiPriority="70" w:unhideWhenUsed="0"/>
+    <w:lsdException w:name="Colorful Shading Accent 5" w:semiHidden="0" w:uiPriority="71" w:unhideWhenUsed="0"/>
+    <w:lsdException w:name="Colorful List Accent 5" w:semiHidden="0" w:uiPriority="72" w:unhideWhenUsed="0"/>
+    <w:lsdException w:name="Colorful Grid Accent 5" w:semiHidden="0" w:uiPriority="73" w:unhideWhenUsed="0"/>
+    <w:lsdException w:name="Light Shading Accent 6" w:semiHidden="0" w:uiPriority="60" w:unhideWhenUsed="0"/>
+    <w:lsdException w:name="Light List Accent 6" w:semiHidden="0" w:uiPriority="61" w:unhideWhenUsed="0"/>
+    <w:lsdException w:name="Light Grid Accent 6" w:semiHidden="0" w:uiPriority="62" w:unhideWhenUsed="0"/>
+    <w:lsdException w:name="Medium Shading 1 Accent 6" w:semiHidden="0" w:uiPriority="63" w:unhideWhenUsed="0"/>
+    <w:lsdException w:name="Medium Shading 2 Accent 6" w:semiHidden="0" w:uiPriority="64" w:unhideWhenUsed="0"/>
+    <w:lsdException w:name="Medium List 1 Accent 6" w:semiHidden="0" w:uiPriority="65" w:unhideWhenUsed="0"/>
+    <w:lsdException w:name="Medium List 2 Accent 6" w:semiHidden="0" w:uiPriority="66" w:unhideWhenUsed="0"/>
+    <w:lsdException w:name="Medium Grid 1 Accent 6" w:semiHidden="0" w:uiPriority="67" w:unhideWhenUsed="0"/>
+    <w:lsdException w:name="Medium Grid 2 Accent 6" w:semiHidden="0" w:uiPriority="68" w:unhideWhenUsed="0"/>
+    <w:lsdException w:name="Medium Grid 3 Accent 6" w:semiHidden="0" w:uiPriority="69" w:unhideWhenUsed="0"/>
+    <w:lsdException w:name="Dark List Accent 6" w:semiHidden="0" w:uiPriority="70" w:unhideWhenUsed="0"/>
+    <w:lsdException w:name="Colorful Shading Accent 6" w:semiHidden="0" w:uiPriority="71" w:unhideWhenUsed="0"/>
+    <w:lsdException w:name="Colorful List Accent 6" w:semiHidden="0" w:uiPriority="72" w:unhideWhenUsed="0"/>
+    <w:lsdException w:name="Colorful Grid Accent 6" w:semiHidden="0" w:uiPriority="73" w:unhideWhenUsed="0"/>
+    <w:lsdException w:name="Subtle Emphasis" w:semiHidden="0" w:uiPriority="19" w:unhideWhenUsed="0" w:qFormat="1"/>
+    <w:lsdException w:name="Intense Emphasis" w:semiHidden="0" w:uiPriority="21" w:unhideWhenUsed="0" w:qFormat="1"/>
+    <w:lsdException w:name="Subtle Reference" w:semiHidden="0" w:uiPriority="31" w:unhideWhenUsed="0" w:qFormat="1"/>
+    <w:lsdException w:name="Intense Reference" w:semiHidden="0" w:uiPriority="32" w:unhideWhenUsed="0" w:qFormat="1"/>
+    <w:lsdException w:name="Book Title" w:semiHidden="0" w:uiPriority="33" w:unhideWhenUsed="0" w:qFormat="1"/>
+    <w:lsdException w:name="Bibliography" w:uiPriority="37"/>
+    <w:lsdException w:name="TOC Heading" w:uiPriority="39" w:qFormat="1"/>
   </w:latentStyles>
   <w:style w:type="paragraph" w:default="1" w:styleId="Normln">
     <w:name w:val="Normal"/>
@@ -2932,6 +2984,7 @@
     <w:uiPriority w:val="99"/>
     <w:semiHidden/>
     <w:unhideWhenUsed/>
+    <w:qFormat/>
     <w:tblPr>
       <w:tblInd w:w="0" w:type="dxa"/>
       <w:tblCellMar>
@@ -3113,7 +3166,7 @@
     </a:clrScheme>
     <a:fontScheme name="Kancelář">
       <a:majorFont>
-        <a:latin typeface="Calibri Light" panose="020F0302020204030204"/>
+        <a:latin typeface="Calibri Light"/>
         <a:ea typeface=""/>
         <a:cs typeface=""/>
         <a:font script="Jpan" typeface="ＭＳ ゴシック"/>
@@ -3148,7 +3201,7 @@
         <a:font script="Geor" typeface="Sylfaen"/>
       </a:majorFont>
       <a:minorFont>
-        <a:latin typeface="Calibri" panose="020F0502020204030204"/>
+        <a:latin typeface="Calibri"/>
         <a:ea typeface=""/>
         <a:cs typeface=""/>
         <a:font script="Jpan" typeface="ＭＳ 明朝"/>
@@ -3325,7 +3378,7 @@
   <a:extraClrSchemeLst/>
   <a:extLst>
     <a:ext uri="{05A4C25C-085E-4340-85A3-A5531E510DB2}">
-      <thm15:themeFamily xmlns:thm15="http://schemas.microsoft.com/office/thememl/2012/main" name="Office Theme" id="{62F939B6-93AF-4DB8-9C6B-D6C7DFDC589F}" vid="{4A3C46E8-61CC-4603-A589-7422A47A8E4A}"/>
+      <thm15:themeFamily xmlns:thm15="http://schemas.microsoft.com/office/thememl/2012/main" xmlns="" name="Office Theme" id="{62F939B6-93AF-4DB8-9C6B-D6C7DFDC589F}" vid="{4A3C46E8-61CC-4603-A589-7422A47A8E4A}"/>
     </a:ext>
   </a:extLst>
 </a:theme>

</xml_diff>

<commit_message>
dokoncena dokumentace - vyexportovano k odevzdani
</commit_message>
<xml_diff>
--- a/Dokumentace/ITU-dokumentace.docx
+++ b/Dokumentace/ITU-dokumentace.docx
@@ -72,29 +72,17 @@
     </w:p>
     <w:p>
       <w:r>
-        <w:t>Cílem tohoto projektu je vytvořit moderní uživatelské rozhraní souborového manažeru. Důraz je kladen na jednoduchost, kterou většina současných aplikací podobného typu postrádá. Velké množství ovládacích prvků a možných operací nad souborovým systémem, kte</w:t>
-      </w:r>
-      <w:r>
-        <w:t xml:space="preserve">ré aplikace poskytují, může u běžného uživatele vést k neschopnosti provádět základní operace. </w:t>
-      </w:r>
-    </w:p>
-    <w:p>
-      <w:r>
-        <w:t>Proto je naše aplikace výjimečná svým přístupem k větší jednoduchosti a intuitivnosti ovládání běžné práce se soubory. Tento způsob ovládání můžeme zčásti vidět</w:t>
-      </w:r>
-      <w:r>
-        <w:t xml:space="preserve"> na mobilních platformách (jako jsou například systémy Android, iOS nebo Windows Phone). Těchto vlastností chceme dosáhnout vhodnými grafickými prvky menu, panelů nebo ovládacích „triggerů“. Zároveň jsou implementovány klávesové zkratky, pro rychlejší prác</w:t>
-      </w:r>
-      <w:r>
-        <w:t xml:space="preserve">i. </w:t>
-      </w:r>
-    </w:p>
-    <w:p>
-      <w:r>
-        <w:t>Pokud si není uživatel jistý, jakým způsobem by mohl požadované operace dosáhnout (např. kopírování, přesouvání souborů), správce se při spuštění na tuto skutečnost zeptá. Pro ještě větší jistotu v používání správce je implementovaná funkce první pomoc</w:t>
-      </w:r>
-      <w:r>
-        <w:t xml:space="preserve">i, která si zapamatuje poslední operaci a v případě potřeby dokáže uskutečněnou změnu vrátit zpět. Doufáme, že tímto přístupem docílíme větší samostatnosti uživatelů. </w:t>
+        <w:t xml:space="preserve">Cílem tohoto projektu je vytvořit moderní uživatelské rozhraní souborového manažeru. Důraz je kladen na jednoduchost, kterou většina současných aplikací podobného typu postrádá. Velké množství ovládacích prvků a možných operací nad souborovým systémem, které aplikace poskytují, může u běžného uživatele vést k neschopnosti provádět základní operace. </w:t>
+      </w:r>
+    </w:p>
+    <w:p>
+      <w:r>
+        <w:t xml:space="preserve">Proto je naše aplikace výjimečná svým přístupem k větší jednoduchosti a intuitivnosti ovládání běžné práce se soubory. Tento způsob ovládání můžeme zčásti vidět na mobilních platformách (jako jsou například systémy Android, iOS nebo Windows Phone). Těchto vlastností chceme dosáhnout vhodnými grafickými prvky menu, panelů nebo ovládacích „triggerů“. Zároveň jsou implementovány klávesové zkratky, pro rychlejší práci. </w:t>
+      </w:r>
+    </w:p>
+    <w:p>
+      <w:r>
+        <w:t xml:space="preserve">Pokud si není uživatel jistý, jakým způsobem by mohl požadované operace dosáhnout (např. kopírování, přesouvání souborů), správce se při spuštění na tuto skutečnost zeptá. Pro ještě větší jistotu v používání správce je implementovaná funkce první pomoci, která si zapamatuje poslední operaci a v případě potřeby dokáže uskutečněnou změnu vrátit zpět. Doufáme, že tímto přístupem docílíme větší samostatnosti uživatelů. </w:t>
       </w:r>
     </w:p>
     <w:p>
@@ -107,13 +95,7 @@
     </w:p>
     <w:p>
       <w:r>
-        <w:t>V této kapitole uvádíme aplikace, kterými jsme se inspirovali při návrhu výsledné aplikace. Tyto programy</w:t>
-      </w:r>
-      <w:r>
-        <w:t xml:space="preserve"> patří mezi klasické zástupce souborových manažerů. Na zmíněných příkladech lze vypozorovat funkční prvky spolu s jejich designem. Ten se sice v čase měnil (především vzhled celého okna a menu), ale funkčnost a zaměření je stále stejn</w:t>
-      </w:r>
-      <w:r>
-        <w:t>á.</w:t>
+        <w:t>V této kapitole uvádíme aplikace, kterými jsme se inspirovali při návrhu výsledné aplikace. Tyto programy patří mezi klasické zástupce souborových manažerů. Na zmíněných příkladech lze vypozorovat funkční prvky spolu s jejich designem. Ten se sice v čase měnil (především vzhled celého okna a menu), ale funkčnost a zaměření je stále stejná.</w:t>
       </w:r>
     </w:p>
     <w:p/>
@@ -448,13 +430,13 @@
         <w:t>(k</w:t>
       </w:r>
       <w:r>
-        <w:t xml:space="preserve"> výběru z nabídek) může vést k nepřehlednosti a neschopnosti nalézt a provést jednoduché základní operace. Navíc velké množství možností k nastavení znesnadňuje nalezení nastavení základních vlast</w:t>
-      </w:r>
-      <w:r>
-        <w:t>ností. Proto jsme se rozhodli implementovat jen nejvíce používaná nastavení, základní možnosti operací a rozmístění jednotlivých funkčních tlačítek. Jako užitečná rozšíření, která se v předem zmíněných aplikacích nevyskytují, a které jsme zde postrádali, j</w:t>
-      </w:r>
-      <w:r>
-        <w:t>sou:</w:t>
+        <w:t xml:space="preserve"> výběru z nabídek) může vést k nepřehlednosti a neschopnosti nalézt a provést jednoduché základní operace. Navíc velké množství možností k nastavení znesnadňuje nalezení nastavení základních vlastností. Proto jsme se rozhodli implementovat jen nejvíce používaná nastavení, základní možnosti operací a </w:t>
+      </w:r>
+      <w:r>
+        <w:t>změnu vzhledu</w:t>
+      </w:r>
+      <w:r>
+        <w:t>. Jako užitečná rozšíření, která se v předem zmíněných aplikacích nevyskytují, a které jsme zde postrádali, jsou:</w:t>
       </w:r>
     </w:p>
     <w:p>
@@ -466,7 +448,13 @@
         </w:numPr>
       </w:pPr>
       <w:r>
-        <w:t>Možnost vrácení poslední změny (např. smazání souboru, přejmenování adresáře), v provedení vyskakovacího bloku po nějakou omezenou dobu.</w:t>
+        <w:t xml:space="preserve">Možnost úpravy </w:t>
+      </w:r>
+      <w:r>
+        <w:t xml:space="preserve">vzhledu </w:t>
+      </w:r>
+      <w:r>
+        <w:t>uživatelem.</w:t>
       </w:r>
     </w:p>
     <w:p>
@@ -478,22 +466,7 @@
         </w:numPr>
       </w:pPr>
       <w:r>
-        <w:t>Možnost úpravy pořadí tlačítek a jednotlivých panelů uživatelem.</w:t>
-      </w:r>
-    </w:p>
-    <w:p>
-      <w:pPr>
-        <w:pStyle w:val="Odstavecseseznamem"/>
-        <w:numPr>
-          <w:ilvl w:val="0"/>
-          <w:numId w:val="2"/>
-        </w:numPr>
-      </w:pPr>
-      <w:r>
-        <w:t>Zobrazit náhled na pozadí programu při označení s</w:t>
-      </w:r>
-      <w:r>
-        <w:t xml:space="preserve">ouboru typu obrázek. </w:t>
+        <w:t xml:space="preserve">Zobrazit náhled na pozadí programu při označení souboru typu obrázek. </w:t>
       </w:r>
     </w:p>
     <w:p>
@@ -506,15 +479,18 @@
     </w:p>
     <w:p>
       <w:r>
-        <w:t xml:space="preserve">Našim cílem je vytvořit multiplatformní aplikaci. Z tohoto důvodu jsme zvolili jako programovací jazyk C++ s využitím frameworku Qt. </w:t>
-      </w:r>
-    </w:p>
-    <w:p>
-      <w:r>
-        <w:t>Tento Framework zpřístupňuje základní nástroje pro tvorbu uživatelských rozhraní. Dal</w:t>
-      </w:r>
-      <w:r>
-        <w:t>ším z důvodu proč jsme zvolili tento framework, je ten, že obsahuje spoustu funkcí, které rozšiřují základní knihovnu pro C++ a značně zjednoduší funkčnost celého programu a práci se soubory.</w:t>
+        <w:t>Našim cílem je vytvořit multiplatformní aplikaci. Z tohoto důvodu jsme zvolili jako programovací jaz</w:t>
+      </w:r>
+      <w:r>
+        <w:t>yk C++ s využitím frameworku Qt a jeho modulu Qt Quick.</w:t>
+      </w:r>
+      <w:r>
+        <w:t xml:space="preserve"> </w:t>
+      </w:r>
+    </w:p>
+    <w:p>
+      <w:r>
+        <w:t>Tento Framework zpřístupňuje základní nástroje pro tvorbu uživatelských rozhraní. Dalším z důvodu proč jsme zvolili tento framework, je ten, že obsahuje spoustu funkcí, které rozšiřují základní knihovnu pro C++ a značně zjednoduší funkčnost celého programu a práci se soubory.</w:t>
       </w:r>
     </w:p>
     <w:p>
@@ -527,10 +503,7 @@
     </w:p>
     <w:p>
       <w:r>
-        <w:t>File Manager je aplikace pro správu souborového s</w:t>
-      </w:r>
-      <w:r>
-        <w:t xml:space="preserve">ystému, obsahuje základní operace pro plnění své funkce, jako jsou: přesouvání a kopírování souborů a adresářů, zobrazení a přemístění se v adresářové struktuře, přístup k jednotlivým souborům, diskům a adresářům. </w:t>
+        <w:t xml:space="preserve">File Manager je aplikace pro správu souborového systému, obsahuje základní operace pro plnění své funkce, jako jsou: přesouvání a kopírování souborů a adresářů, zobrazení a přemístění se v adresářové struktuře, přístup k jednotlivým souborům, diskům a adresářům. </w:t>
       </w:r>
     </w:p>
     <w:p>
@@ -546,6 +519,7 @@
     <w:p/>
     <w:p/>
     <w:p/>
+    <w:p/>
     <w:p>
       <w:pPr>
         <w:pStyle w:val="Heading1"/>
@@ -569,10 +543,7 @@
         </w:numPr>
       </w:pPr>
       <w:r>
-        <w:t>Dostatečná jedn</w:t>
-      </w:r>
-      <w:r>
-        <w:t>oduchost a přehlednost rozhraní</w:t>
+        <w:t>Dostatečná jednoduchost a přehlednost rozhraní</w:t>
       </w:r>
     </w:p>
     <w:p>
@@ -584,7 +555,13 @@
         </w:numPr>
       </w:pPr>
       <w:r>
-        <w:t>Uživatelská „customizace“ – možnost změny pořadí jednotlivých funkčních tlačítek, změna vzhledu jednotlivých částí</w:t>
+        <w:t>Uživatelská „customizace“ –</w:t>
+      </w:r>
+      <w:r>
+        <w:t xml:space="preserve"> </w:t>
+      </w:r>
+      <w:r>
+        <w:t>změna vzhledu jednotlivých částí</w:t>
       </w:r>
     </w:p>
     <w:p>
@@ -597,37 +574,22 @@
     </w:p>
     <w:p>
       <w:r>
-        <w:t>Aplikace obsahuje dva hlavní panely s výpisem souborů nacházejících se v přísluš</w:t>
-      </w:r>
-      <w:r>
-        <w:t>ném adresáři. Každý z nich je ovládán individuálně a stává se aktivím po vykonání dané operace.</w:t>
-      </w:r>
-    </w:p>
-    <w:p>
-      <w:r>
-        <w:t>Ke každému panelu přísluší záložky, které jsou umístěny nad panelem, toto umístění je zvoleno kvůli přehlednosti a snadnému nalezení. Umístění v jiné části by m</w:t>
-      </w:r>
-      <w:r>
-        <w:t>ohlo zmenšit plochu panelů (např. při umístění vedle) a nutnost při zmenšení okna dříve scrollovat v rámci panelu.</w:t>
-      </w:r>
-    </w:p>
-    <w:p>
-      <w:r>
-        <w:t xml:space="preserve">Nad záložkami je zobrazena cesta k souborům (což může být užitečná informace, např. při hledání cesty k danému souboru z jiné aplikace, nebo </w:t>
-      </w:r>
-      <w:r>
-        <w:t xml:space="preserve">jako informace o aktuální poloze a zanoření). Na kraji tohoto pruhu je výsuvný seznam tlačítek s aktivními disky pro zjednodušení přechodu mezi nimi. Výsuvný seznam byl zvolen z důvodu úspory prostoru (další možností by byl statický výpis všech dostupných </w:t>
-      </w:r>
-      <w:r>
-        <w:t>disků, ale při větším množství disků by mohlo být přeplněné a zabírat více místa než je potřeba), což dává aplikaci jednodušší vzhled s méně informacemi na pohled a dovoluje větší velikost plochy dvou hlavních panelů.</w:t>
-      </w:r>
-    </w:p>
-    <w:p>
-      <w:r>
-        <w:t>Nad tímto vším jsou již pouze ikony se</w:t>
-      </w:r>
-      <w:r>
-        <w:t xml:space="preserve"> základními operacemi, jako jsou například:  zpět,  vytvořit soubor apod.</w:t>
+        <w:t>Aplikace obsahuje dva hlavní panely s výpisem souborů nacházejících se v příslušném adresáři. Každý z nich je ovládán individuálně a stává se aktivím po vykonání dané operace.</w:t>
+      </w:r>
+    </w:p>
+    <w:p>
+      <w:r>
+        <w:t>Ke každému panelu přísluší záložky, které jsou umístěny nad panelem, toto umístění je zvoleno kvůli přehlednosti a snadnému nalezení. Umístění v jiné části by mohlo zmenšit plochu panelů (např. při umístění vedle) a nutnost při zmenšení okna dříve scrollovat v rámci panelu.</w:t>
+      </w:r>
+    </w:p>
+    <w:p>
+      <w:r>
+        <w:t>Nad záložkami je zobrazena cesta k souborům (což může být užitečná informace, např. při hledání cesty k danému souboru z jiné aplikace, nebo jako informace o aktuální poloze a zanoření). Na kraji tohoto pruhu je výsuvný seznam tlačítek s aktivními disky pro zjednodušení přechodu mezi nimi. Výsuvný seznam byl zvolen z důvodu úspory prostoru (další možností by byl statický výpis všech dostupných disků, ale při větším množství disků by mohlo být přeplněné a zabírat více místa než je potřeba), což dává aplikaci jednodušší vzhled s méně informacemi na pohled a dovoluje větší velikost plochy dvou hlavních panelů.</w:t>
+      </w:r>
+    </w:p>
+    <w:p>
+      <w:r>
+        <w:t>Nad tímto vším jsou již pouze ikony se základními operacemi, jako jsou například:  zpět,  vytvořit soubor apod.</w:t>
       </w:r>
     </w:p>
     <w:p>
@@ -635,165 +597,22 @@
         <w:t>Pod hlavními panely se nachází panel pro výpis statických informací o provedení operace případně status bar indikující průběh prováděné operace (např. při kopírování souborů).</w:t>
       </w:r>
     </w:p>
-    <w:p>
-      <w:pPr>
-        <w:jc w:val="center"/>
-      </w:pPr>
-      <w:r>
-        <w:rPr>
-          <w:noProof/>
-          <w:lang w:eastAsia="cs-CZ"/>
-        </w:rPr>
-        <w:drawing>
-          <wp:inline distT="0" distB="0" distL="0" distR="0">
-            <wp:extent cx="3937635" cy="2149475"/>
-            <wp:effectExtent l="0" t="0" r="0" b="0"/>
-            <wp:docPr id="4" name="Picture" descr="C:\Users\Kamil\Downloads\Dokumentace\app.png"/>
-            <wp:cNvGraphicFramePr>
-              <a:graphicFrameLocks xmlns:a="http://schemas.openxmlformats.org/drawingml/2006/main" noChangeAspect="1"/>
-            </wp:cNvGraphicFramePr>
-            <a:graphic xmlns:a="http://schemas.openxmlformats.org/drawingml/2006/main">
-              <a:graphicData uri="http://schemas.openxmlformats.org/drawingml/2006/picture">
-                <pic:pic xmlns:pic="http://schemas.openxmlformats.org/drawingml/2006/picture">
-                  <pic:nvPicPr>
-                    <pic:cNvPr id="3" name="Picture" descr="C:\Users\Kamil\Downloads\Dokumentace\app.png"/>
-                    <pic:cNvPicPr>
-                      <a:picLocks noChangeAspect="1" noChangeArrowheads="1"/>
-                    </pic:cNvPicPr>
-                  </pic:nvPicPr>
-                  <pic:blipFill>
-                    <a:blip r:embed="rId8"/>
-                    <a:stretch>
-                      <a:fillRect/>
-                    </a:stretch>
-                  </pic:blipFill>
-                  <pic:spPr bwMode="auto">
-                    <a:xfrm>
-                      <a:off x="0" y="0"/>
-                      <a:ext cx="3937635" cy="2149475"/>
-                    </a:xfrm>
-                    <a:prstGeom prst="rect">
-                      <a:avLst/>
-                    </a:prstGeom>
-                    <a:noFill/>
-                    <a:ln w="9525">
-                      <a:noFill/>
-                      <a:miter lim="800000"/>
-                      <a:headEnd/>
-                      <a:tailEnd/>
-                    </a:ln>
-                  </pic:spPr>
-                </pic:pic>
-              </a:graphicData>
-            </a:graphic>
-          </wp:inline>
-        </w:drawing>
-      </w:r>
-    </w:p>
-    <w:p>
-      <w:pPr>
-        <w:jc w:val="center"/>
-      </w:pPr>
-      <w:r>
-        <w:t>Současná verze programu na Linuxu</w:t>
-      </w:r>
-    </w:p>
-    <w:p>
-      <w:pPr>
-        <w:jc w:val="center"/>
-        <w:rPr>
-          <w:i/>
-        </w:rPr>
-      </w:pPr>
-      <w:r>
-        <w:rPr>
-          <w:i/>
-        </w:rPr>
-        <w:t>(Funkční je momentálně pouze jeden panel kvůli testování)</w:t>
-      </w:r>
-    </w:p>
-    <w:p>
-      <w:pPr>
-        <w:jc w:val="center"/>
-      </w:pPr>
-      <w:r>
-        <w:rPr>
-          <w:noProof/>
-          <w:lang w:eastAsia="cs-CZ"/>
-        </w:rPr>
+    <w:p/>
+    <w:p/>
+    <w:p/>
+    <w:p/>
+    <w:p/>
+    <w:p/>
+    <w:p/>
+    <w:p/>
+    <w:p/>
+    <w:p/>
+    <w:p>
+      <w:pPr>
+        <w:pStyle w:val="Heading2"/>
+      </w:pPr>
+      <w:r>
         <w:lastRenderedPageBreak/>
-        <w:drawing>
-          <wp:inline distT="0" distB="0" distL="0" distR="0">
-            <wp:extent cx="3679190" cy="2912745"/>
-            <wp:effectExtent l="0" t="0" r="0" b="0"/>
-            <wp:docPr id="5" name="Picture" descr="C:\Users\Kamil\Downloads\Dokumentace\Win8Screen.png"/>
-            <wp:cNvGraphicFramePr>
-              <a:graphicFrameLocks xmlns:a="http://schemas.openxmlformats.org/drawingml/2006/main" noChangeAspect="1"/>
-            </wp:cNvGraphicFramePr>
-            <a:graphic xmlns:a="http://schemas.openxmlformats.org/drawingml/2006/main">
-              <a:graphicData uri="http://schemas.openxmlformats.org/drawingml/2006/picture">
-                <pic:pic xmlns:pic="http://schemas.openxmlformats.org/drawingml/2006/picture">
-                  <pic:nvPicPr>
-                    <pic:cNvPr id="4" name="Picture" descr="C:\Users\Kamil\Downloads\Dokumentace\Win8Screen.png"/>
-                    <pic:cNvPicPr>
-                      <a:picLocks noChangeAspect="1" noChangeArrowheads="1"/>
-                    </pic:cNvPicPr>
-                  </pic:nvPicPr>
-                  <pic:blipFill>
-                    <a:blip r:embed="rId9"/>
-                    <a:stretch>
-                      <a:fillRect/>
-                    </a:stretch>
-                  </pic:blipFill>
-                  <pic:spPr bwMode="auto">
-                    <a:xfrm>
-                      <a:off x="0" y="0"/>
-                      <a:ext cx="3679190" cy="2912745"/>
-                    </a:xfrm>
-                    <a:prstGeom prst="rect">
-                      <a:avLst/>
-                    </a:prstGeom>
-                    <a:noFill/>
-                    <a:ln w="9525">
-                      <a:noFill/>
-                      <a:miter lim="800000"/>
-                      <a:headEnd/>
-                      <a:tailEnd/>
-                    </a:ln>
-                  </pic:spPr>
-                </pic:pic>
-              </a:graphicData>
-            </a:graphic>
-          </wp:inline>
-        </w:drawing>
-      </w:r>
-    </w:p>
-    <w:p>
-      <w:pPr>
-        <w:jc w:val="center"/>
-      </w:pPr>
-      <w:r>
-        <w:t>Současná verze programu ve Windows</w:t>
-      </w:r>
-    </w:p>
-    <w:p>
-      <w:pPr>
-        <w:pStyle w:val="Heading1"/>
-      </w:pPr>
-      <w:r>
-        <w:t>Realizace</w:t>
-      </w:r>
-    </w:p>
-    <w:p>
-      <w:r>
-        <w:t>Bude doplněno.</w:t>
-      </w:r>
-    </w:p>
-    <w:p>
-      <w:pPr>
-        <w:pStyle w:val="Heading2"/>
-      </w:pPr>
-      <w:r>
         <w:t>Karel Březina (KAPITÁN)</w:t>
       </w:r>
     </w:p>
@@ -868,10 +687,7 @@
         </w:numPr>
       </w:pPr>
       <w:r>
-        <w:t xml:space="preserve">Nabídky, panely </w:t>
-      </w:r>
-      <w:r>
-        <w:t>a jejich funkcionalita</w:t>
+        <w:t>Nabídky, panely a jejich funkcionalita</w:t>
       </w:r>
     </w:p>
     <w:p>
@@ -934,6 +750,20 @@
       </w:r>
     </w:p>
     <w:p>
+      <w:r>
+        <w:t xml:space="preserve">U vytvářené aplikace jsme kladli důraz na jednoduchost a přehlednost celé aplikace. Rozhodli jsme se vypustit klasické horní menu, to většinou poskytuje přehled jednotlivých operací. </w:t>
+      </w:r>
+      <w:r>
+        <w:t>Toto menu jsme nahradili ikonami</w:t>
+      </w:r>
+      <w:r>
+        <w:t xml:space="preserve"> pro jednotlivé (pouze nejdůle</w:t>
+      </w:r>
+      <w:r>
+        <w:t>žitější) operace. Vše potřebné je dostupné po celou dobu v aplikaci, není nutno přecházet mezi různými layouty, proto je testování zaměřeno hlavně na základní orientaci.</w:t>
+      </w:r>
+    </w:p>
+    <w:p>
       <w:pPr>
         <w:pStyle w:val="Heading2"/>
       </w:pPr>
@@ -942,44 +772,33 @@
       </w:r>
     </w:p>
     <w:p>
-      <w:pPr>
-        <w:rPr>
-          <w:lang w:val="en-US"/>
-        </w:rPr>
-      </w:pPr>
-      <w:r>
-        <w:t>Testování bude rozděleno na dvě skupiny uživatelů,</w:t>
-      </w:r>
-      <w:r>
-        <w:rPr>
-          <w:lang w:val="en-US"/>
-        </w:rPr>
-        <w:t xml:space="preserve"> na uživatele, kteří již s podobnou aplikací pracovali, a kteří ne. Toto rozdělení do skupin je hlavně kvůli podobnosti s ostatními souborovými manažery.</w:t>
-      </w:r>
-    </w:p>
-    <w:p>
-      <w:pPr>
-        <w:rPr>
-          <w:lang w:val="en-US"/>
-        </w:rPr>
-      </w:pPr>
-      <w:r>
-        <w:rPr>
-          <w:lang w:val="en-US"/>
-        </w:rPr>
-        <w:t>Uživatelé budou provádět úkoly, jako jsou například: nalezení adresáře (zadaného cestou), změna disku,</w:t>
-      </w:r>
-      <w:r>
-        <w:rPr>
-          <w:lang w:val="en-US"/>
-        </w:rPr>
-        <w:t xml:space="preserve"> vytvoření nového souboru, změna barvy a přesun jednotlivých ikon v rámci uživatelského panelu, výpis aktuální pozice v rámci adresářové struktury. U každého úkolu bude měřen čas od přečtení zadání až po úspěšné zvládnutí dané operace. Pořadí jednotlivých </w:t>
-      </w:r>
-      <w:r>
-        <w:rPr>
-          <w:lang w:val="en-US"/>
-        </w:rPr>
-        <w:t xml:space="preserve">úloh bude pro každého uživatele jiné. </w:t>
+      <w:r>
+        <w:t>Testování bude prováděno na 10-ti náhodně vybraných uživatelích PC.  Se správcem souborů má zkušenost každý uživatel stolního počítače, proto není důležité testery rozdělovat do více kategorií.</w:t>
+      </w:r>
+    </w:p>
+    <w:p>
+      <w:pPr>
+        <w:rPr>
+          <w:lang w:val="en-US"/>
+        </w:rPr>
+      </w:pPr>
+      <w:r>
+        <w:rPr>
+          <w:lang w:val="en-US"/>
+        </w:rPr>
+        <w:t>Uživatelé budou provádět úkoly, jako jsou například: nalezení adresáře (zadaného cestou), změna disku, vytvoření nového souboru, změna barvy</w:t>
+      </w:r>
+      <w:r>
+        <w:rPr>
+          <w:lang w:val="en-US"/>
+        </w:rPr>
+        <w:t xml:space="preserve"> a</w:t>
+      </w:r>
+      <w:r>
+        <w:rPr>
+          <w:lang w:val="en-US"/>
+        </w:rPr>
+        <w:t xml:space="preserve"> výpis aktuální pozice v rámci adresářové struktury. U každého úkolu bude měřen čas od přečtení zadání až po úspěšné zvládnutí dané operace. Pořadí jednotlivých úloh bude pro každého uživatele jiné. </w:t>
       </w:r>
     </w:p>
     <w:p>
@@ -1005,6 +824,296 @@
         <w:rPr>
           <w:lang w:val="en-US"/>
         </w:rPr>
+        <w:t>Testeři budou dotázáni na doplňující otázky, jako například: zda některé prvky postrádají, nebo naopak jestli je potřeba něco zjednodušit, ubrat, či přemístit.</w:t>
+      </w:r>
+    </w:p>
+    <w:p>
+      <w:pPr>
+        <w:rPr>
+          <w:lang w:val="en-US"/>
+        </w:rPr>
+      </w:pPr>
+    </w:p>
+    <w:p>
+      <w:pPr>
+        <w:pStyle w:val="Heading2"/>
+        <w:rPr>
+          <w:rFonts w:ascii="Calibri" w:hAnsi="Calibri"/>
+          <w:b w:val="0"/>
+          <w:bCs w:val="0"/>
+          <w:color w:val="auto"/>
+          <w:sz w:val="22"/>
+          <w:szCs w:val="22"/>
+          <w:lang w:val="en-US"/>
+        </w:rPr>
+      </w:pPr>
+    </w:p>
+    <w:p>
+      <w:pPr>
+        <w:pStyle w:val="Heading2"/>
+        <w:rPr>
+          <w:lang w:val="en-US"/>
+        </w:rPr>
+      </w:pPr>
+    </w:p>
+    <w:p>
+      <w:pPr>
+        <w:pStyle w:val="Heading2"/>
+        <w:rPr>
+          <w:lang w:val="en-US"/>
+        </w:rPr>
+      </w:pPr>
+      <w:r>
+        <w:rPr>
+          <w:lang w:val="en-US"/>
+        </w:rPr>
+        <w:t xml:space="preserve">Testování </w:t>
+      </w:r>
+      <w:r>
+        <w:rPr>
+          <w:lang w:val="en-US"/>
+        </w:rPr>
+        <w:t>orientace</w:t>
+      </w:r>
+      <w:r>
+        <w:rPr>
+          <w:lang w:val="en-US"/>
+        </w:rPr>
+        <w:t xml:space="preserve"> v čase</w:t>
+      </w:r>
+    </w:p>
+    <w:p>
+      <w:pPr>
+        <w:rPr>
+          <w:lang w:val="en-US"/>
+        </w:rPr>
+      </w:pPr>
+      <w:r>
+        <w:rPr>
+          <w:lang w:val="en-US"/>
+        </w:rPr>
+        <w:t>Uživatelům, testujícím naši aplikaci byly zadány tyto úlohy:</w:t>
+      </w:r>
+    </w:p>
+    <w:p>
+      <w:pPr>
+        <w:pStyle w:val="Odstavecseseznamem"/>
+        <w:numPr>
+          <w:ilvl w:val="0"/>
+          <w:numId w:val="5"/>
+        </w:numPr>
+        <w:rPr>
+          <w:lang w:val="en-US"/>
+        </w:rPr>
+      </w:pPr>
+      <w:r>
+        <w:rPr>
+          <w:lang w:val="en-US"/>
+        </w:rPr>
+        <w:t>Změnte disk.</w:t>
+      </w:r>
+    </w:p>
+    <w:p>
+      <w:pPr>
+        <w:pStyle w:val="Odstavecseseznamem"/>
+        <w:numPr>
+          <w:ilvl w:val="0"/>
+          <w:numId w:val="5"/>
+        </w:numPr>
+        <w:rPr>
+          <w:lang w:val="en-US"/>
+        </w:rPr>
+      </w:pPr>
+      <w:r>
+        <w:rPr>
+          <w:lang w:val="en-US"/>
+        </w:rPr>
+        <w:t>Změňte barvu pozadí panelu pro výpis souborů.</w:t>
+      </w:r>
+    </w:p>
+    <w:p>
+      <w:pPr>
+        <w:pStyle w:val="Odstavecseseznamem"/>
+        <w:numPr>
+          <w:ilvl w:val="0"/>
+          <w:numId w:val="5"/>
+        </w:numPr>
+        <w:rPr>
+          <w:lang w:val="en-US"/>
+        </w:rPr>
+      </w:pPr>
+      <w:r>
+        <w:rPr>
+          <w:lang w:val="en-US"/>
+        </w:rPr>
+        <w:t>Vytvořte soubor “text.txt”.</w:t>
+      </w:r>
+    </w:p>
+    <w:p>
+      <w:pPr>
+        <w:pStyle w:val="Odstavecseseznamem"/>
+        <w:numPr>
+          <w:ilvl w:val="0"/>
+          <w:numId w:val="5"/>
+        </w:numPr>
+        <w:rPr>
+          <w:lang w:val="en-US"/>
+        </w:rPr>
+      </w:pPr>
+      <w:r>
+        <w:rPr>
+          <w:lang w:val="en-US"/>
+        </w:rPr>
+        <w:t>Přejděte do adresáře zadaného cestou: /home/user_name/Obrázky/</w:t>
+      </w:r>
+    </w:p>
+    <w:p>
+      <w:pPr>
+        <w:pStyle w:val="Odstavecseseznamem"/>
+        <w:numPr>
+          <w:ilvl w:val="0"/>
+          <w:numId w:val="5"/>
+        </w:numPr>
+        <w:rPr>
+          <w:lang w:val="en-US"/>
+        </w:rPr>
+      </w:pPr>
+      <w:r>
+        <w:rPr>
+          <w:lang w:val="en-US"/>
+        </w:rPr>
+        <w:t>Zobrazte v tomto adresáři libovolný obrázek na pozadí panelu.</w:t>
+      </w:r>
+    </w:p>
+    <w:p>
+      <w:pPr>
+        <w:pStyle w:val="Odstavecseseznamem"/>
+        <w:numPr>
+          <w:ilvl w:val="0"/>
+          <w:numId w:val="5"/>
+        </w:numPr>
+        <w:rPr>
+          <w:lang w:val="en-US"/>
+        </w:rPr>
+      </w:pPr>
+      <w:r>
+        <w:rPr>
+          <w:lang w:val="en-US"/>
+        </w:rPr>
+        <w:t>Zkop</w:t>
+      </w:r>
+      <w:r>
+        <w:t>írujte libovolný soubor či adresář z jednoho panelu do druhého.</w:t>
+      </w:r>
+    </w:p>
+    <w:p>
+      <w:pPr>
+        <w:keepNext/>
+      </w:pPr>
+      <w:r>
+        <w:rPr>
+          <w:lang w:val="en-US"/>
+        </w:rPr>
+        <w:drawing>
+          <wp:inline distT="0" distB="0" distL="0" distR="0">
+            <wp:extent cx="5760720" cy="3046334"/>
+            <wp:effectExtent l="19050" t="0" r="11430" b="1666"/>
+            <wp:docPr id="9" name="Graf 6"/>
+            <wp:cNvGraphicFramePr/>
+            <a:graphic xmlns:a="http://schemas.openxmlformats.org/drawingml/2006/main">
+              <a:graphicData uri="http://schemas.openxmlformats.org/drawingml/2006/chart">
+                <c:chart xmlns:c="http://schemas.openxmlformats.org/drawingml/2006/chart" xmlns:r="http://schemas.openxmlformats.org/officeDocument/2006/relationships" r:id="rId8"/>
+              </a:graphicData>
+            </a:graphic>
+          </wp:inline>
+        </w:drawing>
+      </w:r>
+    </w:p>
+    <w:p>
+      <w:pPr>
+        <w:pStyle w:val="Titulek"/>
+        <w:jc w:val="center"/>
+        <w:rPr>
+          <w:lang w:val="en-US"/>
+        </w:rPr>
+      </w:pPr>
+      <w:r>
+        <w:rPr>
+          <w:lang w:val="en-US"/>
+        </w:rPr>
+        <w:fldChar w:fldCharType="begin"/>
+      </w:r>
+      <w:r>
+        <w:rPr>
+          <w:lang w:val="en-US"/>
+        </w:rPr>
+        <w:instrText xml:space="preserve"> SEQ Obrázek \* ARABIC </w:instrText>
+      </w:r>
+      <w:r>
+        <w:rPr>
+          <w:lang w:val="en-US"/>
+        </w:rPr>
+        <w:fldChar w:fldCharType="separate"/>
+      </w:r>
+      <w:r>
+        <w:rPr>
+          <w:noProof/>
+          <w:lang w:val="en-US"/>
+        </w:rPr>
+        <w:t>1</w:t>
+      </w:r>
+      <w:r>
+        <w:rPr>
+          <w:lang w:val="en-US"/>
+        </w:rPr>
+        <w:fldChar w:fldCharType="end"/>
+      </w:r>
+      <w:r>
+        <w:t xml:space="preserve"> Graf - vyhodnocení provedení úloh za čas</w:t>
+      </w:r>
+    </w:p>
+    <w:p>
+      <w:pPr>
+        <w:rPr>
+          <w:lang w:val="en-US"/>
+        </w:rPr>
+      </w:pPr>
+      <w:r>
+        <w:rPr>
+          <w:lang w:val="en-US"/>
+        </w:rPr>
+        <w:t xml:space="preserve"> </w:t>
+      </w:r>
+      <w:r>
+        <w:rPr>
+          <w:lang w:val="en-US"/>
+        </w:rPr>
+        <w:t xml:space="preserve">Na grafu číslo 1 můžeme vidět za jak dlouho byli uživatelé schopni provézt jednotlivé úlohy od zadání po provedení. Můžeme pozorovat minimální časový rozdíl mezi uživateli v rámci stejné úlohy. </w:t>
+      </w:r>
+    </w:p>
+    <w:p>
+      <w:pPr>
+        <w:rPr>
+          <w:lang w:val="en-US"/>
+        </w:rPr>
+      </w:pPr>
+      <w:r>
+        <w:rPr>
+          <w:lang w:val="en-US"/>
+        </w:rPr>
+        <w:t>Žádná z osob s naší aplikací nikdy, před předložením první úlohy, nepřišla do styku. Přesto můžeme vidět, že jednotlivé úlohy nezabraly moc času.</w:t>
+      </w:r>
+    </w:p>
+    <w:p>
+      <w:pPr>
+        <w:rPr>
+          <w:lang w:val="en-US"/>
+        </w:rPr>
+      </w:pPr>
+      <w:r>
+        <w:rPr>
+          <w:lang w:val="en-US"/>
+        </w:rPr>
         <w:tab/>
       </w:r>
     </w:p>
@@ -1023,6 +1132,117 @@
     </w:p>
     <w:p>
       <w:pPr>
+        <w:rPr>
+          <w:lang w:val="en-US"/>
+        </w:rPr>
+      </w:pPr>
+    </w:p>
+    <w:p>
+      <w:pPr>
+        <w:rPr>
+          <w:lang w:val="en-US"/>
+        </w:rPr>
+      </w:pPr>
+    </w:p>
+    <w:p>
+      <w:pPr>
+        <w:rPr>
+          <w:lang w:val="en-US"/>
+        </w:rPr>
+      </w:pPr>
+    </w:p>
+    <w:p>
+      <w:pPr>
+        <w:pStyle w:val="Heading2"/>
+        <w:rPr>
+          <w:lang w:val="en-US"/>
+        </w:rPr>
+      </w:pPr>
+      <w:r>
+        <w:rPr>
+          <w:lang w:val="en-US"/>
+        </w:rPr>
+        <w:lastRenderedPageBreak/>
+        <w:t xml:space="preserve">Zpětná vazba </w:t>
+      </w:r>
+      <w:r>
+        <w:rPr>
+          <w:lang w:val="en-US"/>
+        </w:rPr>
+        <w:t>uživatelů</w:t>
+      </w:r>
+    </w:p>
+    <w:p>
+      <w:pPr>
+        <w:rPr>
+          <w:lang w:val="en-US"/>
+        </w:rPr>
+      </w:pPr>
+      <w:r>
+        <w:rPr>
+          <w:lang w:val="en-US"/>
+        </w:rPr>
+        <w:t xml:space="preserve">Testerům byly položeny otázky: </w:t>
+      </w:r>
+    </w:p>
+    <w:p>
+      <w:pPr>
+        <w:pStyle w:val="Odstavecseseznamem"/>
+        <w:numPr>
+          <w:ilvl w:val="0"/>
+          <w:numId w:val="6"/>
+        </w:numPr>
+        <w:rPr>
+          <w:lang w:val="en-US"/>
+        </w:rPr>
+      </w:pPr>
+      <w:r>
+        <w:rPr>
+          <w:lang w:val="en-US"/>
+        </w:rPr>
+        <w:t>Postrádáte v aplikaci některé prvky či operace?</w:t>
+      </w:r>
+    </w:p>
+    <w:p>
+      <w:pPr>
+        <w:pStyle w:val="Odstavecseseznamem"/>
+        <w:numPr>
+          <w:ilvl w:val="0"/>
+          <w:numId w:val="6"/>
+        </w:numPr>
+        <w:rPr>
+          <w:lang w:val="en-US"/>
+        </w:rPr>
+      </w:pPr>
+      <w:r>
+        <w:rPr>
+          <w:lang w:val="en-US"/>
+        </w:rPr>
+        <w:t>Zdají se Vám některé operace složité či nedohledatelné?</w:t>
+      </w:r>
+    </w:p>
+    <w:p>
+      <w:pPr>
+        <w:rPr>
+          <w:lang w:val="en-US"/>
+        </w:rPr>
+      </w:pPr>
+      <w:r>
+        <w:rPr>
+          <w:lang w:val="en-US"/>
+        </w:rPr>
+        <w:t>Z dotazů jsme přišli na to, že většina uživatelů byla spokojena s obsáhlostí a nikdo nic nepostrádal.  U otázky číslo dvě jsme z reakcí zjistili, že uživatelé neznají zkratky pro jednotlivé operace a proto jsme na hlavní panel přidali nápovědu.</w:t>
+      </w:r>
+    </w:p>
+    <w:p>
+      <w:pPr>
+        <w:rPr>
+          <w:lang w:val="en-US"/>
+        </w:rPr>
+      </w:pPr>
+    </w:p>
+    <w:p>
+      <w:pPr>
         <w:pStyle w:val="Heading1"/>
       </w:pPr>
       <w:r>
@@ -1031,10 +1251,20 @@
     </w:p>
     <w:p>
       <w:r>
-        <w:t>V současné d</w:t>
-      </w:r>
-      <w:r>
-        <w:t>obě probíhají drobné závěrečné úpravy funkčnosti a vzhledu výsledné aplikace. A příprava na testování aplikace.</w:t>
+        <w:t xml:space="preserve">V aplikaci jsme se zaměřili na jednoduchost a přehlednost uživatelského rozhraní. Hlavním cílem bylo poskytnout uživateli pokud možno co nejintuitivnější rozhraní, ve kterém se nebude cítit ztracen, zahlcen zbytečnými informacemi, a se kterým se mu bude dobře pracovat. </w:t>
+      </w:r>
+    </w:p>
+    <w:p>
+      <w:r>
+        <w:t>Navržený layout byl implementován Karlem Březinou, včetně správy tabů a nápovědy. O funkčnost jednotlivých operací a zprávu panelů pro výpis souboru se postaral Aleš Raszka. A zpracování dokumentace, implementaci vzhledových vlastností a uživatelské customizace měl nastarost Kamil Jeřábek.</w:t>
+      </w:r>
+    </w:p>
+    <w:p>
+      <w:r>
+        <w:t xml:space="preserve">Řešení bylo testováno skupinou 10 uživatelů, kterými bylo rozhraní kladně hodnoceno. Byl navíc testován čas, za který uživatelé prováděli různé úkoly, jejichž součástí bylo především rychle se v rozhraní zorientovat a správně použít jednotlivé komponenty. </w:t>
+      </w:r>
+      <w:r>
+        <w:t>Uživatelé byli schopni rychle a plynule reagovat na všechny požadavky, bez předchozího kontaktu s naší aplikací. Z čehož vyvozujeme, že se nám podařilo docílit jednoduchého a dobře rozloženého uživatelského rozhraní.</w:t>
       </w:r>
     </w:p>
     <w:p>
@@ -1046,21 +1276,38 @@
       </w:r>
     </w:p>
     <w:p>
-      <w:r>
-        <w:t>Bez odkazů.</w:t>
-      </w:r>
-    </w:p>
-    <w:p>
-      <w:pPr>
-        <w:pStyle w:val="Heading1"/>
-      </w:pPr>
-      <w:r>
-        <w:t>Příloha</w:t>
-      </w:r>
-    </w:p>
-    <w:p>
-      <w:r>
-        <w:t>Bez přílohy.</w:t>
+      <w:hyperlink r:id="rId9" w:history="1">
+        <w:r>
+          <w:rPr>
+            <w:rStyle w:val="Hypertextovodkaz"/>
+          </w:rPr>
+          <w:t>www.ghisler.com</w:t>
+        </w:r>
+      </w:hyperlink>
+    </w:p>
+    <w:p>
+      <w:hyperlink r:id="rId10" w:history="1">
+        <w:r>
+          <w:rPr>
+            <w:rStyle w:val="Hypertextovodkaz"/>
+          </w:rPr>
+          <w:t>www.altap.cz</w:t>
+        </w:r>
+      </w:hyperlink>
+    </w:p>
+    <w:p>
+      <w:hyperlink r:id="rId11" w:history="1">
+        <w:r>
+          <w:rPr>
+            <w:rStyle w:val="Hypertextovodkaz"/>
+          </w:rPr>
+          <w:t>www.farmanager.com</w:t>
+        </w:r>
+      </w:hyperlink>
+    </w:p>
+    <w:p>
+      <w:r>
+        <w:t>qt-project.org</w:t>
       </w:r>
     </w:p>
     <w:sectPr>
@@ -1077,6 +1324,184 @@
 <file path=word/numbering.xml><?xml version="1.0" encoding="utf-8"?>
 <w:numbering xmlns:ve="http://schemas.openxmlformats.org/markup-compatibility/2006" xmlns:o="urn:schemas-microsoft-com:office:office" xmlns:r="http://schemas.openxmlformats.org/officeDocument/2006/relationships" xmlns:m="http://schemas.openxmlformats.org/officeDocument/2006/math" xmlns:v="urn:schemas-microsoft-com:vml" xmlns:wp="http://schemas.openxmlformats.org/drawingml/2006/wordprocessingDrawing" xmlns:w10="urn:schemas-microsoft-com:office:word" xmlns:w="http://schemas.openxmlformats.org/wordprocessingml/2006/main" xmlns:wne="http://schemas.microsoft.com/office/word/2006/wordml">
   <w:abstractNum w:abstractNumId="0">
+    <w:nsid w:val="062866C7"/>
+    <w:multiLevelType w:val="hybridMultilevel"/>
+    <w:tmpl w:val="21564168"/>
+    <w:lvl w:ilvl="0" w:tplc="0405000F">
+      <w:start w:val="1"/>
+      <w:numFmt w:val="decimal"/>
+      <w:lvlText w:val="%1."/>
+      <w:lvlJc w:val="left"/>
+      <w:pPr>
+        <w:ind w:left="720" w:hanging="360"/>
+      </w:pPr>
+      <w:rPr>
+        <w:rFonts w:hint="default"/>
+      </w:rPr>
+    </w:lvl>
+    <w:lvl w:ilvl="1" w:tplc="04050019" w:tentative="1">
+      <w:start w:val="1"/>
+      <w:numFmt w:val="lowerLetter"/>
+      <w:lvlText w:val="%2."/>
+      <w:lvlJc w:val="left"/>
+      <w:pPr>
+        <w:ind w:left="1440" w:hanging="360"/>
+      </w:pPr>
+    </w:lvl>
+    <w:lvl w:ilvl="2" w:tplc="0405001B" w:tentative="1">
+      <w:start w:val="1"/>
+      <w:numFmt w:val="lowerRoman"/>
+      <w:lvlText w:val="%3."/>
+      <w:lvlJc w:val="right"/>
+      <w:pPr>
+        <w:ind w:left="2160" w:hanging="180"/>
+      </w:pPr>
+    </w:lvl>
+    <w:lvl w:ilvl="3" w:tplc="0405000F" w:tentative="1">
+      <w:start w:val="1"/>
+      <w:numFmt w:val="decimal"/>
+      <w:lvlText w:val="%4."/>
+      <w:lvlJc w:val="left"/>
+      <w:pPr>
+        <w:ind w:left="2880" w:hanging="360"/>
+      </w:pPr>
+    </w:lvl>
+    <w:lvl w:ilvl="4" w:tplc="04050019" w:tentative="1">
+      <w:start w:val="1"/>
+      <w:numFmt w:val="lowerLetter"/>
+      <w:lvlText w:val="%5."/>
+      <w:lvlJc w:val="left"/>
+      <w:pPr>
+        <w:ind w:left="3600" w:hanging="360"/>
+      </w:pPr>
+    </w:lvl>
+    <w:lvl w:ilvl="5" w:tplc="0405001B" w:tentative="1">
+      <w:start w:val="1"/>
+      <w:numFmt w:val="lowerRoman"/>
+      <w:lvlText w:val="%6."/>
+      <w:lvlJc w:val="right"/>
+      <w:pPr>
+        <w:ind w:left="4320" w:hanging="180"/>
+      </w:pPr>
+    </w:lvl>
+    <w:lvl w:ilvl="6" w:tplc="0405000F" w:tentative="1">
+      <w:start w:val="1"/>
+      <w:numFmt w:val="decimal"/>
+      <w:lvlText w:val="%7."/>
+      <w:lvlJc w:val="left"/>
+      <w:pPr>
+        <w:ind w:left="5040" w:hanging="360"/>
+      </w:pPr>
+    </w:lvl>
+    <w:lvl w:ilvl="7" w:tplc="04050019" w:tentative="1">
+      <w:start w:val="1"/>
+      <w:numFmt w:val="lowerLetter"/>
+      <w:lvlText w:val="%8."/>
+      <w:lvlJc w:val="left"/>
+      <w:pPr>
+        <w:ind w:left="5760" w:hanging="360"/>
+      </w:pPr>
+    </w:lvl>
+    <w:lvl w:ilvl="8" w:tplc="0405001B" w:tentative="1">
+      <w:start w:val="1"/>
+      <w:numFmt w:val="lowerRoman"/>
+      <w:lvlText w:val="%9."/>
+      <w:lvlJc w:val="right"/>
+      <w:pPr>
+        <w:ind w:left="6480" w:hanging="180"/>
+      </w:pPr>
+    </w:lvl>
+  </w:abstractNum>
+  <w:abstractNum w:abstractNumId="1">
+    <w:nsid w:val="0C5412F9"/>
+    <w:multiLevelType w:val="hybridMultilevel"/>
+    <w:tmpl w:val="9BF23420"/>
+    <w:lvl w:ilvl="0" w:tplc="0405000F">
+      <w:start w:val="1"/>
+      <w:numFmt w:val="decimal"/>
+      <w:lvlText w:val="%1."/>
+      <w:lvlJc w:val="left"/>
+      <w:pPr>
+        <w:ind w:left="720" w:hanging="360"/>
+      </w:pPr>
+      <w:rPr>
+        <w:rFonts w:hint="default"/>
+      </w:rPr>
+    </w:lvl>
+    <w:lvl w:ilvl="1" w:tplc="04050019" w:tentative="1">
+      <w:start w:val="1"/>
+      <w:numFmt w:val="lowerLetter"/>
+      <w:lvlText w:val="%2."/>
+      <w:lvlJc w:val="left"/>
+      <w:pPr>
+        <w:ind w:left="1440" w:hanging="360"/>
+      </w:pPr>
+    </w:lvl>
+    <w:lvl w:ilvl="2" w:tplc="0405001B" w:tentative="1">
+      <w:start w:val="1"/>
+      <w:numFmt w:val="lowerRoman"/>
+      <w:lvlText w:val="%3."/>
+      <w:lvlJc w:val="right"/>
+      <w:pPr>
+        <w:ind w:left="2160" w:hanging="180"/>
+      </w:pPr>
+    </w:lvl>
+    <w:lvl w:ilvl="3" w:tplc="0405000F" w:tentative="1">
+      <w:start w:val="1"/>
+      <w:numFmt w:val="decimal"/>
+      <w:lvlText w:val="%4."/>
+      <w:lvlJc w:val="left"/>
+      <w:pPr>
+        <w:ind w:left="2880" w:hanging="360"/>
+      </w:pPr>
+    </w:lvl>
+    <w:lvl w:ilvl="4" w:tplc="04050019" w:tentative="1">
+      <w:start w:val="1"/>
+      <w:numFmt w:val="lowerLetter"/>
+      <w:lvlText w:val="%5."/>
+      <w:lvlJc w:val="left"/>
+      <w:pPr>
+        <w:ind w:left="3600" w:hanging="360"/>
+      </w:pPr>
+    </w:lvl>
+    <w:lvl w:ilvl="5" w:tplc="0405001B" w:tentative="1">
+      <w:start w:val="1"/>
+      <w:numFmt w:val="lowerRoman"/>
+      <w:lvlText w:val="%6."/>
+      <w:lvlJc w:val="right"/>
+      <w:pPr>
+        <w:ind w:left="4320" w:hanging="180"/>
+      </w:pPr>
+    </w:lvl>
+    <w:lvl w:ilvl="6" w:tplc="0405000F" w:tentative="1">
+      <w:start w:val="1"/>
+      <w:numFmt w:val="decimal"/>
+      <w:lvlText w:val="%7."/>
+      <w:lvlJc w:val="left"/>
+      <w:pPr>
+        <w:ind w:left="5040" w:hanging="360"/>
+      </w:pPr>
+    </w:lvl>
+    <w:lvl w:ilvl="7" w:tplc="04050019" w:tentative="1">
+      <w:start w:val="1"/>
+      <w:numFmt w:val="lowerLetter"/>
+      <w:lvlText w:val="%8."/>
+      <w:lvlJc w:val="left"/>
+      <w:pPr>
+        <w:ind w:left="5760" w:hanging="360"/>
+      </w:pPr>
+    </w:lvl>
+    <w:lvl w:ilvl="8" w:tplc="0405001B" w:tentative="1">
+      <w:start w:val="1"/>
+      <w:numFmt w:val="lowerRoman"/>
+      <w:lvlText w:val="%9."/>
+      <w:lvlJc w:val="right"/>
+      <w:pPr>
+        <w:ind w:left="6480" w:hanging="180"/>
+      </w:pPr>
+    </w:lvl>
+  </w:abstractNum>
+  <w:abstractNum w:abstractNumId="2">
     <w:nsid w:val="3B3C3ECB"/>
     <w:multiLevelType w:val="multilevel"/>
     <w:tmpl w:val="51AA7344"/>
@@ -1189,7 +1614,7 @@
       </w:rPr>
     </w:lvl>
   </w:abstractNum>
-  <w:abstractNum w:abstractNumId="1">
+  <w:abstractNum w:abstractNumId="3">
     <w:nsid w:val="3B5E4061"/>
     <w:multiLevelType w:val="multilevel"/>
     <w:tmpl w:val="3B8E0B86"/>
@@ -1302,7 +1727,7 @@
       </w:rPr>
     </w:lvl>
   </w:abstractNum>
-  <w:abstractNum w:abstractNumId="2">
+  <w:abstractNum w:abstractNumId="4">
     <w:nsid w:val="3F973CF1"/>
     <w:multiLevelType w:val="multilevel"/>
     <w:tmpl w:val="5C524730"/>
@@ -1424,7 +1849,7 @@
       </w:pPr>
     </w:lvl>
   </w:abstractNum>
-  <w:abstractNum w:abstractNumId="3">
+  <w:abstractNum w:abstractNumId="5">
     <w:nsid w:val="7DD64ABC"/>
     <w:multiLevelType w:val="multilevel"/>
     <w:tmpl w:val="59520EF6"/>
@@ -1538,16 +1963,22 @@
     </w:lvl>
   </w:abstractNum>
   <w:num w:numId="1">
+    <w:abstractNumId w:val="5"/>
+  </w:num>
+  <w:num w:numId="2">
+    <w:abstractNumId w:val="2"/>
+  </w:num>
+  <w:num w:numId="3">
     <w:abstractNumId w:val="3"/>
   </w:num>
-  <w:num w:numId="2">
-    <w:abstractNumId w:val="0"/>
+  <w:num w:numId="4">
+    <w:abstractNumId w:val="4"/>
   </w:num>
-  <w:num w:numId="3">
+  <w:num w:numId="5">
     <w:abstractNumId w:val="1"/>
   </w:num>
-  <w:num w:numId="4">
-    <w:abstractNumId w:val="2"/>
+  <w:num w:numId="6">
+    <w:abstractNumId w:val="0"/>
   </w:num>
 </w:numbering>
 </file>
@@ -2005,7 +2436,550 @@
       <w:szCs w:val="16"/>
     </w:rPr>
   </w:style>
+  <w:style w:type="paragraph" w:styleId="Titulek">
+    <w:name w:val="caption"/>
+    <w:basedOn w:val="Normln"/>
+    <w:next w:val="Normln"/>
+    <w:uiPriority w:val="35"/>
+    <w:unhideWhenUsed/>
+    <w:qFormat/>
+    <w:rsid w:val="00511006"/>
+    <w:pPr>
+      <w:spacing w:line="240" w:lineRule="auto"/>
+    </w:pPr>
+    <w:rPr>
+      <w:b/>
+      <w:bCs/>
+      <w:color w:val="5B9BD5" w:themeColor="accent1"/>
+      <w:sz w:val="18"/>
+      <w:szCs w:val="18"/>
+    </w:rPr>
+  </w:style>
+  <w:style w:type="character" w:styleId="Hypertextovodkaz">
+    <w:name w:val="Hyperlink"/>
+    <w:basedOn w:val="Standardnpsmoodstavce"/>
+    <w:uiPriority w:val="99"/>
+    <w:unhideWhenUsed/>
+    <w:rsid w:val="006127F3"/>
+    <w:rPr>
+      <w:color w:val="0563C1" w:themeColor="hyperlink"/>
+      <w:u w:val="single"/>
+    </w:rPr>
+  </w:style>
 </w:styles>
+</file>
+
+<file path=word/charts/chart1.xml><?xml version="1.0" encoding="utf-8"?>
+<c:chartSpace xmlns:c="http://schemas.openxmlformats.org/drawingml/2006/chart" xmlns:a="http://schemas.openxmlformats.org/drawingml/2006/main" xmlns:r="http://schemas.openxmlformats.org/officeDocument/2006/relationships">
+  <c:date1904 val="1"/>
+  <c:lang val="cs-CZ"/>
+  <c:chart>
+    <c:plotArea>
+      <c:layout>
+        <c:manualLayout>
+          <c:layoutTarget val="inner"/>
+          <c:xMode val="edge"/>
+          <c:yMode val="edge"/>
+          <c:x val="0.10502087239095113"/>
+          <c:y val="0.15261779777527826"/>
+          <c:w val="0.73483674981340852"/>
+          <c:h val="0.68765445985918494"/>
+        </c:manualLayout>
+      </c:layout>
+      <c:barChart>
+        <c:barDir val="col"/>
+        <c:grouping val="clustered"/>
+        <c:ser>
+          <c:idx val="0"/>
+          <c:order val="0"/>
+          <c:tx>
+            <c:v>Uživ 1</c:v>
+          </c:tx>
+          <c:val>
+            <c:numRef>
+              <c:f>List1!$A$2:$A$7</c:f>
+              <c:numCache>
+                <c:formatCode>General</c:formatCode>
+                <c:ptCount val="6"/>
+                <c:pt idx="0" formatCode="0.00">
+                  <c:v>5.2</c:v>
+                </c:pt>
+                <c:pt idx="1">
+                  <c:v>6.8</c:v>
+                </c:pt>
+                <c:pt idx="2">
+                  <c:v>9.1</c:v>
+                </c:pt>
+                <c:pt idx="3">
+                  <c:v>8.52</c:v>
+                </c:pt>
+                <c:pt idx="4">
+                  <c:v>2.0499999999999998</c:v>
+                </c:pt>
+                <c:pt idx="5">
+                  <c:v>5.08</c:v>
+                </c:pt>
+              </c:numCache>
+            </c:numRef>
+          </c:val>
+        </c:ser>
+        <c:ser>
+          <c:idx val="1"/>
+          <c:order val="1"/>
+          <c:tx>
+            <c:v>Uživ 2</c:v>
+          </c:tx>
+          <c:val>
+            <c:numRef>
+              <c:f>List1!$B$2:$B$7</c:f>
+              <c:numCache>
+                <c:formatCode>General</c:formatCode>
+                <c:ptCount val="6"/>
+                <c:pt idx="0">
+                  <c:v>2.02</c:v>
+                </c:pt>
+                <c:pt idx="1">
+                  <c:v>17</c:v>
+                </c:pt>
+                <c:pt idx="2">
+                  <c:v>9</c:v>
+                </c:pt>
+                <c:pt idx="3">
+                  <c:v>12.360000000000001</c:v>
+                </c:pt>
+                <c:pt idx="4" formatCode="0.00">
+                  <c:v>2.2999999999999998</c:v>
+                </c:pt>
+                <c:pt idx="5">
+                  <c:v>9.39</c:v>
+                </c:pt>
+              </c:numCache>
+            </c:numRef>
+          </c:val>
+        </c:ser>
+        <c:ser>
+          <c:idx val="2"/>
+          <c:order val="2"/>
+          <c:tx>
+            <c:v>Uživ 3</c:v>
+          </c:tx>
+          <c:val>
+            <c:numRef>
+              <c:f>List1!$C$2:$C$7</c:f>
+              <c:numCache>
+                <c:formatCode>General</c:formatCode>
+                <c:ptCount val="6"/>
+                <c:pt idx="0">
+                  <c:v>2</c:v>
+                </c:pt>
+                <c:pt idx="1">
+                  <c:v>6.1099999999999994</c:v>
+                </c:pt>
+                <c:pt idx="2">
+                  <c:v>7</c:v>
+                </c:pt>
+                <c:pt idx="3">
+                  <c:v>4.45</c:v>
+                </c:pt>
+                <c:pt idx="4">
+                  <c:v>2.27</c:v>
+                </c:pt>
+                <c:pt idx="5">
+                  <c:v>7.4300000000000006</c:v>
+                </c:pt>
+              </c:numCache>
+            </c:numRef>
+          </c:val>
+        </c:ser>
+        <c:ser>
+          <c:idx val="3"/>
+          <c:order val="3"/>
+          <c:tx>
+            <c:v>Uživ 4</c:v>
+          </c:tx>
+          <c:val>
+            <c:numRef>
+              <c:f>List1!$D$2:$D$7</c:f>
+              <c:numCache>
+                <c:formatCode>General</c:formatCode>
+                <c:ptCount val="6"/>
+                <c:pt idx="0">
+                  <c:v>2.2999999999999998</c:v>
+                </c:pt>
+                <c:pt idx="1">
+                  <c:v>12</c:v>
+                </c:pt>
+                <c:pt idx="2">
+                  <c:v>8.4</c:v>
+                </c:pt>
+                <c:pt idx="3">
+                  <c:v>6.3</c:v>
+                </c:pt>
+                <c:pt idx="4">
+                  <c:v>2.3499999999999996</c:v>
+                </c:pt>
+                <c:pt idx="5">
+                  <c:v>6.68</c:v>
+                </c:pt>
+              </c:numCache>
+            </c:numRef>
+          </c:val>
+        </c:ser>
+        <c:ser>
+          <c:idx val="4"/>
+          <c:order val="4"/>
+          <c:tx>
+            <c:v>Uživ 5</c:v>
+          </c:tx>
+          <c:val>
+            <c:numRef>
+              <c:f>List1!$E$2:$E$7</c:f>
+              <c:numCache>
+                <c:formatCode>General</c:formatCode>
+                <c:ptCount val="6"/>
+                <c:pt idx="0">
+                  <c:v>3.2</c:v>
+                </c:pt>
+                <c:pt idx="1">
+                  <c:v>8.3000000000000007</c:v>
+                </c:pt>
+                <c:pt idx="2">
+                  <c:v>7.9</c:v>
+                </c:pt>
+                <c:pt idx="3">
+                  <c:v>9.25</c:v>
+                </c:pt>
+                <c:pt idx="4">
+                  <c:v>2.82</c:v>
+                </c:pt>
+                <c:pt idx="5">
+                  <c:v>7.23</c:v>
+                </c:pt>
+              </c:numCache>
+            </c:numRef>
+          </c:val>
+        </c:ser>
+        <c:ser>
+          <c:idx val="5"/>
+          <c:order val="5"/>
+          <c:tx>
+            <c:v>Uživ 6</c:v>
+          </c:tx>
+          <c:val>
+            <c:numRef>
+              <c:f>List1!$F$2:$F$7</c:f>
+              <c:numCache>
+                <c:formatCode>General</c:formatCode>
+                <c:ptCount val="6"/>
+                <c:pt idx="0">
+                  <c:v>2.2000000000000002</c:v>
+                </c:pt>
+                <c:pt idx="1">
+                  <c:v>9.2000000000000011</c:v>
+                </c:pt>
+                <c:pt idx="2">
+                  <c:v>9.4</c:v>
+                </c:pt>
+                <c:pt idx="3">
+                  <c:v>8.92</c:v>
+                </c:pt>
+                <c:pt idx="4">
+                  <c:v>5.46</c:v>
+                </c:pt>
+                <c:pt idx="5">
+                  <c:v>8.48</c:v>
+                </c:pt>
+              </c:numCache>
+            </c:numRef>
+          </c:val>
+        </c:ser>
+        <c:ser>
+          <c:idx val="6"/>
+          <c:order val="6"/>
+          <c:tx>
+            <c:v>Uživ 7</c:v>
+          </c:tx>
+          <c:val>
+            <c:numRef>
+              <c:f>List1!$G$2:$G$7</c:f>
+              <c:numCache>
+                <c:formatCode>General</c:formatCode>
+                <c:ptCount val="6"/>
+                <c:pt idx="0">
+                  <c:v>2.3199999999999994</c:v>
+                </c:pt>
+                <c:pt idx="1">
+                  <c:v>8.59</c:v>
+                </c:pt>
+                <c:pt idx="2">
+                  <c:v>8.5</c:v>
+                </c:pt>
+                <c:pt idx="3">
+                  <c:v>7.3199999999999994</c:v>
+                </c:pt>
+                <c:pt idx="4">
+                  <c:v>2.4</c:v>
+                </c:pt>
+                <c:pt idx="5">
+                  <c:v>5.68</c:v>
+                </c:pt>
+              </c:numCache>
+            </c:numRef>
+          </c:val>
+        </c:ser>
+        <c:ser>
+          <c:idx val="7"/>
+          <c:order val="7"/>
+          <c:tx>
+            <c:v>Uživ 8</c:v>
+          </c:tx>
+          <c:val>
+            <c:numRef>
+              <c:f>List1!$H$2:$H$7</c:f>
+              <c:numCache>
+                <c:formatCode>General</c:formatCode>
+                <c:ptCount val="6"/>
+                <c:pt idx="0">
+                  <c:v>2.9499999999999997</c:v>
+                </c:pt>
+                <c:pt idx="1">
+                  <c:v>6.23</c:v>
+                </c:pt>
+                <c:pt idx="2">
+                  <c:v>7.6</c:v>
+                </c:pt>
+                <c:pt idx="3">
+                  <c:v>9.2000000000000011</c:v>
+                </c:pt>
+                <c:pt idx="4">
+                  <c:v>2.5499999999999998</c:v>
+                </c:pt>
+                <c:pt idx="5">
+                  <c:v>9.59</c:v>
+                </c:pt>
+              </c:numCache>
+            </c:numRef>
+          </c:val>
+        </c:ser>
+        <c:ser>
+          <c:idx val="8"/>
+          <c:order val="8"/>
+          <c:tx>
+            <c:v>Uživ 9</c:v>
+          </c:tx>
+          <c:val>
+            <c:numRef>
+              <c:f>List1!$I$2:$I$7</c:f>
+              <c:numCache>
+                <c:formatCode>General</c:formatCode>
+                <c:ptCount val="6"/>
+                <c:pt idx="0">
+                  <c:v>3.1</c:v>
+                </c:pt>
+                <c:pt idx="1">
+                  <c:v>10.3</c:v>
+                </c:pt>
+                <c:pt idx="2">
+                  <c:v>8.4</c:v>
+                </c:pt>
+                <c:pt idx="3">
+                  <c:v>10.229999999999999</c:v>
+                </c:pt>
+                <c:pt idx="4">
+                  <c:v>4.3</c:v>
+                </c:pt>
+                <c:pt idx="5">
+                  <c:v>6.5</c:v>
+                </c:pt>
+              </c:numCache>
+            </c:numRef>
+          </c:val>
+        </c:ser>
+        <c:ser>
+          <c:idx val="9"/>
+          <c:order val="9"/>
+          <c:tx>
+            <c:v>Uživ 10</c:v>
+          </c:tx>
+          <c:val>
+            <c:numRef>
+              <c:f>List1!$J$2:$J$7</c:f>
+              <c:numCache>
+                <c:formatCode>General</c:formatCode>
+                <c:ptCount val="6"/>
+                <c:pt idx="0">
+                  <c:v>5.92</c:v>
+                </c:pt>
+                <c:pt idx="1">
+                  <c:v>7.23</c:v>
+                </c:pt>
+                <c:pt idx="2">
+                  <c:v>8.2000000000000011</c:v>
+                </c:pt>
+                <c:pt idx="3">
+                  <c:v>9.48</c:v>
+                </c:pt>
+                <c:pt idx="4">
+                  <c:v>2.5</c:v>
+                </c:pt>
+                <c:pt idx="5">
+                  <c:v>7.2</c:v>
+                </c:pt>
+              </c:numCache>
+            </c:numRef>
+          </c:val>
+        </c:ser>
+        <c:axId val="60428288"/>
+        <c:axId val="60431744"/>
+      </c:barChart>
+      <c:catAx>
+        <c:axId val="60428288"/>
+        <c:scaling>
+          <c:orientation val="minMax"/>
+        </c:scaling>
+        <c:axPos val="b"/>
+        <c:title>
+          <c:tx>
+            <c:rich>
+              <a:bodyPr/>
+              <a:lstStyle/>
+              <a:p>
+                <a:pPr>
+                  <a:defRPr/>
+                </a:pPr>
+                <a:r>
+                  <a:rPr lang="en-US"/>
+                  <a:t>Úkoly</a:t>
+                </a:r>
+              </a:p>
+            </c:rich>
+          </c:tx>
+        </c:title>
+        <c:tickLblPos val="nextTo"/>
+        <c:crossAx val="60431744"/>
+        <c:crosses val="autoZero"/>
+        <c:auto val="1"/>
+        <c:lblAlgn val="ctr"/>
+        <c:lblOffset val="100"/>
+      </c:catAx>
+      <c:valAx>
+        <c:axId val="60431744"/>
+        <c:scaling>
+          <c:orientation val="minMax"/>
+        </c:scaling>
+        <c:axPos val="l"/>
+        <c:majorGridlines/>
+        <c:title>
+          <c:tx>
+            <c:rich>
+              <a:bodyPr rot="-5400000" vert="horz"/>
+              <a:lstStyle/>
+              <a:p>
+                <a:pPr>
+                  <a:defRPr/>
+                </a:pPr>
+                <a:r>
+                  <a:rPr lang="en-US"/>
+                  <a:t>Čas (s)</a:t>
+                </a:r>
+              </a:p>
+            </c:rich>
+          </c:tx>
+        </c:title>
+        <c:numFmt formatCode="0.00" sourceLinked="1"/>
+        <c:tickLblPos val="nextTo"/>
+        <c:crossAx val="60428288"/>
+        <c:crosses val="autoZero"/>
+        <c:crossBetween val="between"/>
+      </c:valAx>
+    </c:plotArea>
+    <c:legend>
+      <c:legendPos val="r"/>
+      <c:layout>
+        <c:manualLayout>
+          <c:xMode val="edge"/>
+          <c:yMode val="edge"/>
+          <c:x val="0.86630356410065701"/>
+          <c:y val="0.14969691288588929"/>
+          <c:w val="0.10011826171256398"/>
+          <c:h val="0.47838395200599931"/>
+        </c:manualLayout>
+      </c:layout>
+    </c:legend>
+    <c:plotVisOnly val="1"/>
+  </c:chart>
+  <c:externalData r:id="rId1"/>
+  <c:userShapes r:id="rId2"/>
+</c:chartSpace>
+</file>
+
+<file path=word/drawings/drawing1.xml><?xml version="1.0" encoding="utf-8"?>
+<c:userShapes xmlns:c="http://schemas.openxmlformats.org/drawingml/2006/chart">
+  <cdr:relSizeAnchor xmlns:cdr="http://schemas.openxmlformats.org/drawingml/2006/chartDrawing">
+    <cdr:from>
+      <cdr:x>0.32714</cdr:x>
+      <cdr:y>0.94207</cdr:y>
+    </cdr:from>
+    <cdr:to>
+      <cdr:x>0.65056</cdr:x>
+      <cdr:y>0.99496</cdr:y>
+    </cdr:to>
+    <cdr:sp macro="" textlink="">
+      <cdr:nvSpPr>
+        <cdr:cNvPr id="2" name="TextovéPole 1"/>
+        <cdr:cNvSpPr txBox="1"/>
+      </cdr:nvSpPr>
+      <cdr:spPr>
+        <a:xfrm xmlns:a="http://schemas.openxmlformats.org/drawingml/2006/main">
+          <a:off x="2514601" y="3562350"/>
+          <a:ext cx="2486025" cy="200025"/>
+        </a:xfrm>
+        <a:prstGeom xmlns:a="http://schemas.openxmlformats.org/drawingml/2006/main" prst="rect">
+          <a:avLst/>
+        </a:prstGeom>
+      </cdr:spPr>
+      <cdr:txBody>
+        <a:bodyPr xmlns:a="http://schemas.openxmlformats.org/drawingml/2006/main" wrap="square" rtlCol="0"/>
+        <a:lstStyle xmlns:a="http://schemas.openxmlformats.org/drawingml/2006/main"/>
+        <a:p xmlns:a="http://schemas.openxmlformats.org/drawingml/2006/main">
+          <a:endParaRPr lang="cs-CZ" sz="1100"/>
+        </a:p>
+      </cdr:txBody>
+    </cdr:sp>
+  </cdr:relSizeAnchor>
+  <cdr:relSizeAnchor xmlns:cdr="http://schemas.openxmlformats.org/drawingml/2006/chartDrawing">
+    <cdr:from>
+      <cdr:x>0.24535</cdr:x>
+      <cdr:y>0.87734</cdr:y>
+    </cdr:from>
+    <cdr:to>
+      <cdr:x>0.72491</cdr:x>
+      <cdr:y>0.92516</cdr:y>
+    </cdr:to>
+    <cdr:sp macro="" textlink="">
+      <cdr:nvSpPr>
+        <cdr:cNvPr id="3" name="TextovéPole 2"/>
+        <cdr:cNvSpPr txBox="1"/>
+      </cdr:nvSpPr>
+      <cdr:spPr>
+        <a:xfrm xmlns:a="http://schemas.openxmlformats.org/drawingml/2006/main">
+          <a:off x="1885951" y="4019550"/>
+          <a:ext cx="3686175" cy="219075"/>
+        </a:xfrm>
+        <a:prstGeom xmlns:a="http://schemas.openxmlformats.org/drawingml/2006/main" prst="rect">
+          <a:avLst/>
+        </a:prstGeom>
+      </cdr:spPr>
+      <cdr:txBody>
+        <a:bodyPr xmlns:a="http://schemas.openxmlformats.org/drawingml/2006/main" wrap="square" rtlCol="0"/>
+        <a:lstStyle xmlns:a="http://schemas.openxmlformats.org/drawingml/2006/main"/>
+        <a:p xmlns:a="http://schemas.openxmlformats.org/drawingml/2006/main">
+          <a:endParaRPr lang="cs-CZ" sz="1100"/>
+        </a:p>
+      </cdr:txBody>
+    </cdr:sp>
+  </cdr:relSizeAnchor>
+</c:userShapes>
 </file>
 
 <file path=word/theme/theme1.xml><?xml version="1.0" encoding="utf-8"?>

</xml_diff>